<commit_message>
Update LnkMngr - Team Contract.docx
</commit_message>
<xml_diff>
--- a/src/assets/documents/LnkMngr - Team Contract.docx
+++ b/src/assets/documents/LnkMngr - Team Contract.docx
@@ -34,18 +34,18 @@
           <w:szCs w:val="96"/>
           <w:u w:val="single"/>
         </w:rPr>
-        <w:t>Link Manager</w:t>
-      </w:r>
-      <w:r>
-        <w:rPr>
-          <w:rFonts w:ascii="Aldhabi" w:hAnsi="Aldhabi" w:cs="Aldhabi" w:hint="cs"/>
+        <w:t xml:space="preserve">Link </w:t>
+      </w:r>
+      <w:r>
+        <w:rPr>
+          <w:rFonts w:ascii="Aldhabi" w:hAnsi="Aldhabi" w:cs="Aldhabi"/>
           <w:b/>
           <w:bCs/>
           <w:sz w:val="96"/>
           <w:szCs w:val="96"/>
           <w:u w:val="single"/>
         </w:rPr>
-        <w:t xml:space="preserve"> Application</w:t>
+        <w:t>Tailor</w:t>
       </w:r>
     </w:p>
     <w:p>
@@ -80,6 +80,15 @@
         <w:jc w:val="center"/>
       </w:pPr>
       <w:r>
+        <w:t>College of Education, Criminal Justice and Human Services</w:t>
+      </w:r>
+    </w:p>
+    <w:p>
+      <w:pPr>
+        <w:spacing w:after="0" w:line="288" w:lineRule="auto"/>
+        <w:jc w:val="center"/>
+      </w:pPr>
+      <w:r>
         <w:t>School of Information Technology</w:t>
       </w:r>
     </w:p>
@@ -104,23 +113,74 @@
     <w:p>
       <w:pPr>
         <w:spacing w:after="0" w:line="288" w:lineRule="auto"/>
-      </w:pPr>
-    </w:p>
-    <w:p>
-      <w:pPr>
-        <w:spacing w:after="0" w:line="288" w:lineRule="auto"/>
-      </w:pPr>
-    </w:p>
-    <w:p>
-      <w:pPr>
-        <w:spacing w:after="0" w:line="288" w:lineRule="auto"/>
-      </w:pPr>
-    </w:p>
-    <w:p>
-      <w:pPr>
-        <w:spacing w:after="0" w:line="288" w:lineRule="auto"/>
-      </w:pPr>
-    </w:p>
+        <w:jc w:val="center"/>
+      </w:pPr>
+    </w:p>
+    <w:p>
+      <w:pPr>
+        <w:spacing w:after="0" w:line="288" w:lineRule="auto"/>
+        <w:jc w:val="center"/>
+      </w:pPr>
+    </w:p>
+    <w:p>
+      <w:pPr>
+        <w:spacing w:after="0" w:line="288" w:lineRule="auto"/>
+        <w:jc w:val="center"/>
+      </w:pPr>
+    </w:p>
+    <w:p>
+      <w:pPr>
+        <w:spacing w:after="0" w:line="288" w:lineRule="auto"/>
+        <w:jc w:val="center"/>
+      </w:pPr>
+      <w:r>
+        <w:t>Daniel Hickman</w:t>
+      </w:r>
+    </w:p>
+    <w:p>
+      <w:pPr>
+        <w:spacing w:after="0" w:line="288" w:lineRule="auto"/>
+        <w:jc w:val="center"/>
+      </w:pPr>
+      <w:r>
+        <w:t>Kemal Ozturk</w:t>
+      </w:r>
+    </w:p>
+    <w:p>
+      <w:pPr>
+        <w:spacing w:after="0" w:line="288" w:lineRule="auto"/>
+        <w:jc w:val="center"/>
+      </w:pPr>
+      <w:r>
+        <w:t>Lauren Tillery</w:t>
+      </w:r>
+    </w:p>
+    <w:p>
+      <w:pPr>
+        <w:spacing w:after="0" w:line="288" w:lineRule="auto"/>
+      </w:pPr>
+    </w:p>
+    <w:p>
+      <w:pPr>
+        <w:spacing w:after="0" w:line="288" w:lineRule="auto"/>
+      </w:pPr>
+    </w:p>
+    <w:p>
+      <w:pPr>
+        <w:spacing w:after="0" w:line="288" w:lineRule="auto"/>
+      </w:pPr>
+    </w:p>
+    <w:p>
+      <w:r>
+        <w:br w:type="page"/>
+      </w:r>
+    </w:p>
+    <w:p>
+      <w:pPr>
+        <w:spacing w:after="0" w:line="288" w:lineRule="auto"/>
+      </w:pPr>
+    </w:p>
+    <w:bookmarkStart w:id="0" w:name="_Toc49282802" w:displacedByCustomXml="next"/>
     <w:sdt>
       <w:sdtPr>
         <w:rPr>
@@ -156,6 +216,7 @@
             </w:rPr>
             <w:t>Table of Contents</w:t>
           </w:r>
+          <w:bookmarkEnd w:id="0"/>
         </w:p>
         <w:p>
           <w:pPr>
@@ -176,12 +237,80 @@
           <w:r>
             <w:fldChar w:fldCharType="separate"/>
           </w:r>
-          <w:hyperlink w:anchor="_Toc43223987" w:history="1">
+          <w:hyperlink w:anchor="_Toc49282802" w:history="1">
             <w:r>
               <w:rPr>
                 <w:rStyle w:val="Hyperlink"/>
                 <w:noProof/>
               </w:rPr>
+              <w:t>Table of Contents</w:t>
+            </w:r>
+            <w:r>
+              <w:rPr>
+                <w:noProof/>
+                <w:webHidden/>
+              </w:rPr>
+              <w:tab/>
+            </w:r>
+            <w:r>
+              <w:rPr>
+                <w:noProof/>
+                <w:webHidden/>
+              </w:rPr>
+              <w:fldChar w:fldCharType="begin"/>
+            </w:r>
+            <w:r>
+              <w:rPr>
+                <w:noProof/>
+                <w:webHidden/>
+              </w:rPr>
+              <w:instrText xml:space="preserve"> PAGEREF _Toc49282802 \h </w:instrText>
+            </w:r>
+            <w:r>
+              <w:rPr>
+                <w:noProof/>
+                <w:webHidden/>
+              </w:rPr>
+            </w:r>
+            <w:r>
+              <w:rPr>
+                <w:noProof/>
+                <w:webHidden/>
+              </w:rPr>
+              <w:fldChar w:fldCharType="separate"/>
+            </w:r>
+            <w:r>
+              <w:rPr>
+                <w:noProof/>
+                <w:webHidden/>
+              </w:rPr>
+              <w:t>2</w:t>
+            </w:r>
+            <w:r>
+              <w:rPr>
+                <w:noProof/>
+                <w:webHidden/>
+              </w:rPr>
+              <w:fldChar w:fldCharType="end"/>
+            </w:r>
+          </w:hyperlink>
+        </w:p>
+        <w:p>
+          <w:pPr>
+            <w:pStyle w:val="TOC2"/>
+            <w:tabs>
+              <w:tab w:val="right" w:leader="dot" w:pos="9350"/>
+            </w:tabs>
+            <w:rPr>
+              <w:noProof/>
+            </w:rPr>
+          </w:pPr>
+          <w:hyperlink w:anchor="_Toc49282803" w:history="1">
+            <w:r>
+              <w:rPr>
+                <w:rStyle w:val="Hyperlink"/>
+                <w:noProof/>
+              </w:rPr>
               <w:t>Contract Intent</w:t>
             </w:r>
             <w:r>
@@ -203,7 +332,7 @@
                 <w:noProof/>
                 <w:webHidden/>
               </w:rPr>
-              <w:instrText xml:space="preserve"> PAGEREF _Toc43223987 \h </w:instrText>
+              <w:instrText xml:space="preserve"> PAGEREF _Toc49282803 \h </w:instrText>
             </w:r>
             <w:r>
               <w:rPr>
@@ -223,7 +352,7 @@
                 <w:noProof/>
                 <w:webHidden/>
               </w:rPr>
-              <w:t>2</w:t>
+              <w:t>3</w:t>
             </w:r>
             <w:r>
               <w:rPr>
@@ -244,7 +373,7 @@
               <w:noProof/>
             </w:rPr>
           </w:pPr>
-          <w:hyperlink w:anchor="_Toc43223988" w:history="1">
+          <w:hyperlink w:anchor="_Toc49282804" w:history="1">
             <w:r>
               <w:rPr>
                 <w:rStyle w:val="Hyperlink"/>
@@ -271,7 +400,7 @@
                 <w:noProof/>
                 <w:webHidden/>
               </w:rPr>
-              <w:instrText xml:space="preserve"> PAGEREF _Toc43223988 \h </w:instrText>
+              <w:instrText xml:space="preserve"> PAGEREF _Toc49282804 \h </w:instrText>
             </w:r>
             <w:r>
               <w:rPr>
@@ -291,7 +420,7 @@
                 <w:noProof/>
                 <w:webHidden/>
               </w:rPr>
-              <w:t>3</w:t>
+              <w:t>4</w:t>
             </w:r>
             <w:r>
               <w:rPr>
@@ -312,7 +441,7 @@
               <w:noProof/>
             </w:rPr>
           </w:pPr>
-          <w:hyperlink w:anchor="_Toc43223989" w:history="1">
+          <w:hyperlink w:anchor="_Toc49282805" w:history="1">
             <w:r>
               <w:rPr>
                 <w:rStyle w:val="Hyperlink"/>
@@ -339,7 +468,7 @@
                 <w:noProof/>
                 <w:webHidden/>
               </w:rPr>
-              <w:instrText xml:space="preserve"> PAGEREF _Toc43223989 \h </w:instrText>
+              <w:instrText xml:space="preserve"> PAGEREF _Toc49282805 \h </w:instrText>
             </w:r>
             <w:r>
               <w:rPr>
@@ -359,7 +488,7 @@
                 <w:noProof/>
                 <w:webHidden/>
               </w:rPr>
-              <w:t>5</w:t>
+              <w:t>6</w:t>
             </w:r>
             <w:r>
               <w:rPr>
@@ -380,7 +509,7 @@
               <w:noProof/>
             </w:rPr>
           </w:pPr>
-          <w:hyperlink w:anchor="_Toc43223990" w:history="1">
+          <w:hyperlink w:anchor="_Toc49282806" w:history="1">
             <w:r>
               <w:rPr>
                 <w:rStyle w:val="Hyperlink"/>
@@ -407,7 +536,7 @@
                 <w:noProof/>
                 <w:webHidden/>
               </w:rPr>
-              <w:instrText xml:space="preserve"> PAGEREF _Toc43223990 \h </w:instrText>
+              <w:instrText xml:space="preserve"> PAGEREF _Toc49282806 \h </w:instrText>
             </w:r>
             <w:r>
               <w:rPr>
@@ -427,7 +556,7 @@
                 <w:noProof/>
                 <w:webHidden/>
               </w:rPr>
-              <w:t>5</w:t>
+              <w:t>7</w:t>
             </w:r>
             <w:r>
               <w:rPr>
@@ -448,7 +577,7 @@
               <w:noProof/>
             </w:rPr>
           </w:pPr>
-          <w:hyperlink w:anchor="_Toc43223991" w:history="1">
+          <w:hyperlink w:anchor="_Toc49282807" w:history="1">
             <w:r>
               <w:rPr>
                 <w:rStyle w:val="Hyperlink"/>
@@ -475,7 +604,7 @@
                 <w:noProof/>
                 <w:webHidden/>
               </w:rPr>
-              <w:instrText xml:space="preserve"> PAGEREF _Toc43223991 \h </w:instrText>
+              <w:instrText xml:space="preserve"> PAGEREF _Toc49282807 \h </w:instrText>
             </w:r>
             <w:r>
               <w:rPr>
@@ -495,7 +624,7 @@
                 <w:noProof/>
                 <w:webHidden/>
               </w:rPr>
-              <w:t>6</w:t>
+              <w:t>7</w:t>
             </w:r>
             <w:r>
               <w:rPr>
@@ -516,7 +645,7 @@
               <w:noProof/>
             </w:rPr>
           </w:pPr>
-          <w:hyperlink w:anchor="_Toc43223992" w:history="1">
+          <w:hyperlink w:anchor="_Toc49282808" w:history="1">
             <w:r>
               <w:rPr>
                 <w:rStyle w:val="Hyperlink"/>
@@ -543,7 +672,7 @@
                 <w:noProof/>
                 <w:webHidden/>
               </w:rPr>
-              <w:instrText xml:space="preserve"> PAGEREF _Toc43223992 \h </w:instrText>
+              <w:instrText xml:space="preserve"> PAGEREF _Toc49282808 \h </w:instrText>
             </w:r>
             <w:r>
               <w:rPr>
@@ -563,7 +692,7 @@
                 <w:noProof/>
                 <w:webHidden/>
               </w:rPr>
-              <w:t>6</w:t>
+              <w:t>8</w:t>
             </w:r>
             <w:r>
               <w:rPr>
@@ -584,7 +713,7 @@
               <w:noProof/>
             </w:rPr>
           </w:pPr>
-          <w:hyperlink w:anchor="_Toc43223993" w:history="1">
+          <w:hyperlink w:anchor="_Toc49282809" w:history="1">
             <w:r>
               <w:rPr>
                 <w:rStyle w:val="Hyperlink"/>
@@ -611,7 +740,7 @@
                 <w:noProof/>
                 <w:webHidden/>
               </w:rPr>
-              <w:instrText xml:space="preserve"> PAGEREF _Toc43223993 \h </w:instrText>
+              <w:instrText xml:space="preserve"> PAGEREF _Toc49282809 \h </w:instrText>
             </w:r>
             <w:r>
               <w:rPr>
@@ -631,7 +760,7 @@
                 <w:noProof/>
                 <w:webHidden/>
               </w:rPr>
-              <w:t>6</w:t>
+              <w:t>8</w:t>
             </w:r>
             <w:r>
               <w:rPr>
@@ -652,7 +781,7 @@
               <w:noProof/>
             </w:rPr>
           </w:pPr>
-          <w:hyperlink w:anchor="_Toc43223994" w:history="1">
+          <w:hyperlink w:anchor="_Toc49282810" w:history="1">
             <w:r>
               <w:rPr>
                 <w:rStyle w:val="Hyperlink"/>
@@ -679,7 +808,7 @@
                 <w:noProof/>
                 <w:webHidden/>
               </w:rPr>
-              <w:instrText xml:space="preserve"> PAGEREF _Toc43223994 \h </w:instrText>
+              <w:instrText xml:space="preserve"> PAGEREF _Toc49282810 \h </w:instrText>
             </w:r>
             <w:r>
               <w:rPr>
@@ -699,7 +828,7 @@
                 <w:noProof/>
                 <w:webHidden/>
               </w:rPr>
-              <w:t>7</w:t>
+              <w:t>8</w:t>
             </w:r>
             <w:r>
               <w:rPr>
@@ -720,12 +849,148 @@
               <w:noProof/>
             </w:rPr>
           </w:pPr>
-          <w:hyperlink w:anchor="_Toc43223995" w:history="1">
+          <w:hyperlink w:anchor="_Toc49282811" w:history="1">
             <w:r>
               <w:rPr>
                 <w:rStyle w:val="Hyperlink"/>
                 <w:noProof/>
               </w:rPr>
+              <w:t>Project Source</w:t>
+            </w:r>
+            <w:r>
+              <w:rPr>
+                <w:noProof/>
+                <w:webHidden/>
+              </w:rPr>
+              <w:tab/>
+            </w:r>
+            <w:r>
+              <w:rPr>
+                <w:noProof/>
+                <w:webHidden/>
+              </w:rPr>
+              <w:fldChar w:fldCharType="begin"/>
+            </w:r>
+            <w:r>
+              <w:rPr>
+                <w:noProof/>
+                <w:webHidden/>
+              </w:rPr>
+              <w:instrText xml:space="preserve"> PAGEREF _Toc49282811 \h </w:instrText>
+            </w:r>
+            <w:r>
+              <w:rPr>
+                <w:noProof/>
+                <w:webHidden/>
+              </w:rPr>
+            </w:r>
+            <w:r>
+              <w:rPr>
+                <w:noProof/>
+                <w:webHidden/>
+              </w:rPr>
+              <w:fldChar w:fldCharType="separate"/>
+            </w:r>
+            <w:r>
+              <w:rPr>
+                <w:noProof/>
+                <w:webHidden/>
+              </w:rPr>
+              <w:t>8</w:t>
+            </w:r>
+            <w:r>
+              <w:rPr>
+                <w:noProof/>
+                <w:webHidden/>
+              </w:rPr>
+              <w:fldChar w:fldCharType="end"/>
+            </w:r>
+          </w:hyperlink>
+        </w:p>
+        <w:p>
+          <w:pPr>
+            <w:pStyle w:val="TOC2"/>
+            <w:tabs>
+              <w:tab w:val="right" w:leader="dot" w:pos="9350"/>
+            </w:tabs>
+            <w:rPr>
+              <w:noProof/>
+            </w:rPr>
+          </w:pPr>
+          <w:hyperlink w:anchor="_Toc49282812" w:history="1">
+            <w:r>
+              <w:rPr>
+                <w:rStyle w:val="Hyperlink"/>
+                <w:noProof/>
+              </w:rPr>
+              <w:t>Project Goals</w:t>
+            </w:r>
+            <w:r>
+              <w:rPr>
+                <w:noProof/>
+                <w:webHidden/>
+              </w:rPr>
+              <w:tab/>
+            </w:r>
+            <w:r>
+              <w:rPr>
+                <w:noProof/>
+                <w:webHidden/>
+              </w:rPr>
+              <w:fldChar w:fldCharType="begin"/>
+            </w:r>
+            <w:r>
+              <w:rPr>
+                <w:noProof/>
+                <w:webHidden/>
+              </w:rPr>
+              <w:instrText xml:space="preserve"> PAGEREF _Toc49282812 \h </w:instrText>
+            </w:r>
+            <w:r>
+              <w:rPr>
+                <w:noProof/>
+                <w:webHidden/>
+              </w:rPr>
+            </w:r>
+            <w:r>
+              <w:rPr>
+                <w:noProof/>
+                <w:webHidden/>
+              </w:rPr>
+              <w:fldChar w:fldCharType="separate"/>
+            </w:r>
+            <w:r>
+              <w:rPr>
+                <w:noProof/>
+                <w:webHidden/>
+              </w:rPr>
+              <w:t>9</w:t>
+            </w:r>
+            <w:r>
+              <w:rPr>
+                <w:noProof/>
+                <w:webHidden/>
+              </w:rPr>
+              <w:fldChar w:fldCharType="end"/>
+            </w:r>
+          </w:hyperlink>
+        </w:p>
+        <w:p>
+          <w:pPr>
+            <w:pStyle w:val="TOC2"/>
+            <w:tabs>
+              <w:tab w:val="right" w:leader="dot" w:pos="9350"/>
+            </w:tabs>
+            <w:rPr>
+              <w:noProof/>
+            </w:rPr>
+          </w:pPr>
+          <w:hyperlink w:anchor="_Toc49282813" w:history="1">
+            <w:r>
+              <w:rPr>
+                <w:rStyle w:val="Hyperlink"/>
+                <w:noProof/>
+              </w:rPr>
               <w:t>Project Scope</w:t>
             </w:r>
             <w:r>
@@ -747,7 +1012,7 @@
                 <w:noProof/>
                 <w:webHidden/>
               </w:rPr>
-              <w:instrText xml:space="preserve"> PAGEREF _Toc43223995 \h </w:instrText>
+              <w:instrText xml:space="preserve"> PAGEREF _Toc49282813 \h </w:instrText>
             </w:r>
             <w:r>
               <w:rPr>
@@ -767,7 +1032,211 @@
                 <w:noProof/>
                 <w:webHidden/>
               </w:rPr>
-              <w:t>7</w:t>
+              <w:t>10</w:t>
+            </w:r>
+            <w:r>
+              <w:rPr>
+                <w:noProof/>
+                <w:webHidden/>
+              </w:rPr>
+              <w:fldChar w:fldCharType="end"/>
+            </w:r>
+          </w:hyperlink>
+        </w:p>
+        <w:p>
+          <w:pPr>
+            <w:pStyle w:val="TOC2"/>
+            <w:tabs>
+              <w:tab w:val="right" w:leader="dot" w:pos="9350"/>
+            </w:tabs>
+            <w:rPr>
+              <w:noProof/>
+            </w:rPr>
+          </w:pPr>
+          <w:hyperlink w:anchor="_Toc49282814" w:history="1">
+            <w:r>
+              <w:rPr>
+                <w:rStyle w:val="Hyperlink"/>
+                <w:noProof/>
+              </w:rPr>
+              <w:t>Project Timeline</w:t>
+            </w:r>
+            <w:r>
+              <w:rPr>
+                <w:noProof/>
+                <w:webHidden/>
+              </w:rPr>
+              <w:tab/>
+            </w:r>
+            <w:r>
+              <w:rPr>
+                <w:noProof/>
+                <w:webHidden/>
+              </w:rPr>
+              <w:fldChar w:fldCharType="begin"/>
+            </w:r>
+            <w:r>
+              <w:rPr>
+                <w:noProof/>
+                <w:webHidden/>
+              </w:rPr>
+              <w:instrText xml:space="preserve"> PAGEREF _Toc49282814 \h </w:instrText>
+            </w:r>
+            <w:r>
+              <w:rPr>
+                <w:noProof/>
+                <w:webHidden/>
+              </w:rPr>
+            </w:r>
+            <w:r>
+              <w:rPr>
+                <w:noProof/>
+                <w:webHidden/>
+              </w:rPr>
+              <w:fldChar w:fldCharType="separate"/>
+            </w:r>
+            <w:r>
+              <w:rPr>
+                <w:noProof/>
+                <w:webHidden/>
+              </w:rPr>
+              <w:t>10</w:t>
+            </w:r>
+            <w:r>
+              <w:rPr>
+                <w:noProof/>
+                <w:webHidden/>
+              </w:rPr>
+              <w:fldChar w:fldCharType="end"/>
+            </w:r>
+          </w:hyperlink>
+        </w:p>
+        <w:p>
+          <w:pPr>
+            <w:pStyle w:val="TOC2"/>
+            <w:tabs>
+              <w:tab w:val="right" w:leader="dot" w:pos="9350"/>
+            </w:tabs>
+            <w:rPr>
+              <w:noProof/>
+            </w:rPr>
+          </w:pPr>
+          <w:hyperlink w:anchor="_Toc49282815" w:history="1">
+            <w:r>
+              <w:rPr>
+                <w:rStyle w:val="Hyperlink"/>
+                <w:noProof/>
+              </w:rPr>
+              <w:t>Technologies Used</w:t>
+            </w:r>
+            <w:r>
+              <w:rPr>
+                <w:noProof/>
+                <w:webHidden/>
+              </w:rPr>
+              <w:tab/>
+            </w:r>
+            <w:r>
+              <w:rPr>
+                <w:noProof/>
+                <w:webHidden/>
+              </w:rPr>
+              <w:fldChar w:fldCharType="begin"/>
+            </w:r>
+            <w:r>
+              <w:rPr>
+                <w:noProof/>
+                <w:webHidden/>
+              </w:rPr>
+              <w:instrText xml:space="preserve"> PAGEREF _Toc49282815 \h </w:instrText>
+            </w:r>
+            <w:r>
+              <w:rPr>
+                <w:noProof/>
+                <w:webHidden/>
+              </w:rPr>
+            </w:r>
+            <w:r>
+              <w:rPr>
+                <w:noProof/>
+                <w:webHidden/>
+              </w:rPr>
+              <w:fldChar w:fldCharType="separate"/>
+            </w:r>
+            <w:r>
+              <w:rPr>
+                <w:noProof/>
+                <w:webHidden/>
+              </w:rPr>
+              <w:t>10</w:t>
+            </w:r>
+            <w:r>
+              <w:rPr>
+                <w:noProof/>
+                <w:webHidden/>
+              </w:rPr>
+              <w:fldChar w:fldCharType="end"/>
+            </w:r>
+          </w:hyperlink>
+        </w:p>
+        <w:p>
+          <w:pPr>
+            <w:pStyle w:val="TOC2"/>
+            <w:tabs>
+              <w:tab w:val="right" w:leader="dot" w:pos="9350"/>
+            </w:tabs>
+            <w:rPr>
+              <w:noProof/>
+            </w:rPr>
+          </w:pPr>
+          <w:hyperlink w:anchor="_Toc49282816" w:history="1">
+            <w:r>
+              <w:rPr>
+                <w:rStyle w:val="Hyperlink"/>
+                <w:noProof/>
+              </w:rPr>
+              <w:t>Team Signatures</w:t>
+            </w:r>
+            <w:r>
+              <w:rPr>
+                <w:noProof/>
+                <w:webHidden/>
+              </w:rPr>
+              <w:tab/>
+            </w:r>
+            <w:r>
+              <w:rPr>
+                <w:noProof/>
+                <w:webHidden/>
+              </w:rPr>
+              <w:fldChar w:fldCharType="begin"/>
+            </w:r>
+            <w:r>
+              <w:rPr>
+                <w:noProof/>
+                <w:webHidden/>
+              </w:rPr>
+              <w:instrText xml:space="preserve"> PAGEREF _Toc49282816 \h </w:instrText>
+            </w:r>
+            <w:r>
+              <w:rPr>
+                <w:noProof/>
+                <w:webHidden/>
+              </w:rPr>
+            </w:r>
+            <w:r>
+              <w:rPr>
+                <w:noProof/>
+                <w:webHidden/>
+              </w:rPr>
+              <w:fldChar w:fldCharType="separate"/>
+            </w:r>
+            <w:r>
+              <w:rPr>
+                <w:noProof/>
+                <w:webHidden/>
+              </w:rPr>
+              <w:t>11</w:t>
             </w:r>
             <w:r>
               <w:rPr>
@@ -824,11 +1293,11 @@
       <w:pPr>
         <w:pStyle w:val="Heading2"/>
       </w:pPr>
-      <w:bookmarkStart w:id="0" w:name="_Toc43223987"/>
+      <w:bookmarkStart w:id="1" w:name="_Toc49282803"/>
       <w:r>
         <w:t>Contract Intent</w:t>
       </w:r>
-      <w:bookmarkEnd w:id="0"/>
+      <w:bookmarkEnd w:id="1"/>
     </w:p>
     <w:p>
       <w:pPr>
@@ -838,7 +1307,10 @@
         <w:t xml:space="preserve">The following contract was written and agreed upon by Daniel Hickman, Kemal Ozturk, and Lauren Tillery. The contract provides expectations, objectives, and methods for the development of the </w:t>
       </w:r>
       <w:r>
-        <w:t>Link Manager</w:t>
+        <w:t xml:space="preserve">Link </w:t>
+      </w:r>
+      <w:r>
+        <w:t>Tailor</w:t>
       </w:r>
       <w:r>
         <w:t xml:space="preserve"> Application.</w:t>
@@ -867,12 +1339,12 @@
       <w:pPr>
         <w:pStyle w:val="Heading1"/>
       </w:pPr>
-      <w:bookmarkStart w:id="1" w:name="_Toc43223988"/>
+      <w:bookmarkStart w:id="2" w:name="_Toc49282804"/>
       <w:r>
         <w:lastRenderedPageBreak/>
         <w:t>The Team</w:t>
       </w:r>
-      <w:bookmarkEnd w:id="1"/>
+      <w:bookmarkEnd w:id="2"/>
     </w:p>
     <w:p>
       <w:pPr>
@@ -888,10 +1360,19 @@
         <w:t xml:space="preserve">team” refers to the three parties of this contract who are working together to create the </w:t>
       </w:r>
       <w:r>
-        <w:t>Link Manager</w:t>
-      </w:r>
-      <w:r>
-        <w:t xml:space="preserve"> Application.</w:t>
+        <w:t xml:space="preserve">Link </w:t>
+      </w:r>
+      <w:r>
+        <w:t>Tailor</w:t>
+      </w:r>
+      <w:r>
+        <w:t xml:space="preserve"> </w:t>
+      </w:r>
+      <w:r>
+        <w:t>a</w:t>
+      </w:r>
+      <w:r>
+        <w:t>pplication.</w:t>
       </w:r>
     </w:p>
     <w:p>
@@ -1168,7 +1649,7 @@
         </w:rPr>
       </w:pPr>
       <w:r>
-        <w:t xml:space="preserve">hickmadc@mail.uc.edu </w:t>
+        <w:t>hickmadc@mail.uc.edu</w:t>
       </w:r>
     </w:p>
     <w:p>
@@ -1226,7 +1707,19 @@
         <w:spacing w:after="0" w:line="288" w:lineRule="auto"/>
       </w:pPr>
       <w:r>
-        <w:t>Scheduling and facilitating team meetings</w:t>
+        <w:t>Schedul</w:t>
+      </w:r>
+      <w:r>
+        <w:t>e</w:t>
+      </w:r>
+      <w:r>
+        <w:t xml:space="preserve"> and </w:t>
+      </w:r>
+      <w:r>
+        <w:t>facilitate</w:t>
+      </w:r>
+      <w:r>
+        <w:t xml:space="preserve"> team meetings</w:t>
       </w:r>
       <w:r>
         <w:t xml:space="preserve"> based on the Agile methodology. This will include Sprint Planning</w:t>
@@ -1248,10 +1741,22 @@
         <w:spacing w:after="0" w:line="288" w:lineRule="auto"/>
       </w:pPr>
       <w:r>
-        <w:t xml:space="preserve">Grooming the Product Backlog and maintaining </w:t>
-      </w:r>
-      <w:r>
-        <w:t xml:space="preserve">the requirements documentation at a level of detail which is helpful for the developers. </w:t>
+        <w:t xml:space="preserve">Track </w:t>
+      </w:r>
+      <w:r>
+        <w:t>velocity and u</w:t>
+      </w:r>
+      <w:r>
+        <w:t>pdat</w:t>
+      </w:r>
+      <w:r>
+        <w:t>e</w:t>
+      </w:r>
+      <w:r>
+        <w:t xml:space="preserve"> the project timeline</w:t>
+      </w:r>
+      <w:r>
+        <w:t>.</w:t>
       </w:r>
     </w:p>
     <w:p>
@@ -1264,13 +1769,7 @@
         <w:spacing w:after="0" w:line="288" w:lineRule="auto"/>
       </w:pPr>
       <w:r>
-        <w:t>Updating</w:t>
-      </w:r>
-      <w:r>
-        <w:t xml:space="preserve"> the project timeline and Kanban board and following-up with team members on their progress</w:t>
-      </w:r>
-      <w:r>
-        <w:t xml:space="preserve"> or impediments.</w:t>
+        <w:t>Consider future features and groom the Product Backlog with the team.</w:t>
       </w:r>
     </w:p>
     <w:p>
@@ -1283,19 +1782,7 @@
         <w:spacing w:after="0" w:line="288" w:lineRule="auto"/>
       </w:pPr>
       <w:r>
-        <w:t>Drafting all project</w:t>
-      </w:r>
-      <w:r>
-        <w:t xml:space="preserve"> d</w:t>
-      </w:r>
-      <w:r>
-        <w:t>ocuments required for the course</w:t>
-      </w:r>
-      <w:r>
-        <w:t xml:space="preserve">, </w:t>
-      </w:r>
-      <w:r>
-        <w:t>delegating sections to other team members as appropriate.</w:t>
+        <w:t>Participate in the development work.</w:t>
       </w:r>
     </w:p>
     <w:p>
@@ -1303,21 +1790,12 @@
         <w:pStyle w:val="ListParagraph"/>
         <w:numPr>
           <w:ilvl w:val="0"/>
-          <w:numId w:val="1"/>
+          <w:numId w:val="2"/>
         </w:numPr>
         <w:spacing w:after="0" w:line="288" w:lineRule="auto"/>
       </w:pPr>
       <w:r>
-        <w:t xml:space="preserve">Submitting </w:t>
-      </w:r>
-      <w:r>
-        <w:t xml:space="preserve">all </w:t>
-      </w:r>
-      <w:r>
-        <w:t>project assignments</w:t>
-      </w:r>
-      <w:r>
-        <w:t>.</w:t>
+        <w:t>Present completed work at the Sprint Reviews and to class advisors.</w:t>
       </w:r>
     </w:p>
     <w:p>
@@ -1642,7 +2120,13 @@
         <w:spacing w:after="0" w:line="288" w:lineRule="auto"/>
       </w:pPr>
       <w:r>
-        <w:t>Developing code for the Link Manager Application.</w:t>
+        <w:t xml:space="preserve">Develop code for the Link </w:t>
+      </w:r>
+      <w:r>
+        <w:t>Tailor</w:t>
+      </w:r>
+      <w:r>
+        <w:t xml:space="preserve"> Application.</w:t>
       </w:r>
     </w:p>
     <w:p>
@@ -1655,7 +2139,13 @@
         <w:spacing w:after="0" w:line="288" w:lineRule="auto"/>
       </w:pPr>
       <w:r>
-        <w:t>Determining an appropriate amount of work for each Sprint during the Sprint Planning meetings and presenting work completed at the Sprint Reviews.</w:t>
+        <w:t>Self-assign and creat</w:t>
+      </w:r>
+      <w:r>
+        <w:t>e</w:t>
+      </w:r>
+      <w:r>
+        <w:t xml:space="preserve"> Kanban tasks to reflect work in-progress and completed.</w:t>
       </w:r>
     </w:p>
     <w:p>
@@ -1668,8 +2158,7 @@
         <w:spacing w:after="0" w:line="288" w:lineRule="auto"/>
       </w:pPr>
       <w:r>
-        <w:lastRenderedPageBreak/>
-        <w:t>Meeting deadlines set for coding and testing while updating the Kanban board to reflect work completed.</w:t>
+        <w:t>Present completed work at the Sprint Reviews and to class advisors.</w:t>
       </w:r>
     </w:p>
     <w:p>
@@ -1682,7 +2171,13 @@
         <w:spacing w:after="0" w:line="288" w:lineRule="auto"/>
       </w:pPr>
       <w:r>
-        <w:t xml:space="preserve">Attending scheduled meetings and communicating progress and roadblocks with the team. </w:t>
+        <w:t>Estimat</w:t>
+      </w:r>
+      <w:r>
+        <w:t>e</w:t>
+      </w:r>
+      <w:r>
+        <w:t xml:space="preserve"> future work in the Sprint Planning sessions.</w:t>
       </w:r>
     </w:p>
     <w:p>
@@ -1695,7 +2190,13 @@
         <w:spacing w:after="0" w:line="288" w:lineRule="auto"/>
       </w:pPr>
       <w:r>
-        <w:t>Researching features and technology that could improve the Link Manager Application.</w:t>
+        <w:t xml:space="preserve">Research features and technology that could improve the Link </w:t>
+      </w:r>
+      <w:r>
+        <w:t>Tailor</w:t>
+      </w:r>
+      <w:r>
+        <w:t xml:space="preserve"> Application.</w:t>
       </w:r>
     </w:p>
     <w:p>
@@ -2016,7 +2517,7 @@
         <w:spacing w:after="0" w:line="288" w:lineRule="auto"/>
       </w:pPr>
       <w:r>
-        <w:t>Developing code for the Link Manager Application.</w:t>
+        <w:t>Develop code for the Link Tailor Application.</w:t>
       </w:r>
     </w:p>
     <w:p>
@@ -2029,7 +2530,7 @@
         <w:spacing w:after="0" w:line="288" w:lineRule="auto"/>
       </w:pPr>
       <w:r>
-        <w:t>Determining an appropriate amount of work for each Sprint during the Sprint Planning meetings and presenting work completed at the Sprint Reviews.</w:t>
+        <w:t>Self-assign and create Kanban tasks to reflect work in-progress and completed.</w:t>
       </w:r>
     </w:p>
     <w:p>
@@ -2042,7 +2543,7 @@
         <w:spacing w:after="0" w:line="288" w:lineRule="auto"/>
       </w:pPr>
       <w:r>
-        <w:t>Meeting deadlines set for coding and testing while updating the Kanban board to reflect work completed.</w:t>
+        <w:t>Present completed work at the Sprint Reviews and to class advisors.</w:t>
       </w:r>
     </w:p>
     <w:p>
@@ -2055,7 +2556,7 @@
         <w:spacing w:after="0" w:line="288" w:lineRule="auto"/>
       </w:pPr>
       <w:r>
-        <w:t xml:space="preserve">Attending scheduled meetings and communicating progress and roadblocks with the team. </w:t>
+        <w:t>Estimate future work in the Sprint Planning sessions.</w:t>
       </w:r>
     </w:p>
     <w:p>
@@ -2068,7 +2569,7 @@
         <w:spacing w:after="0" w:line="288" w:lineRule="auto"/>
       </w:pPr>
       <w:r>
-        <w:t>Researching features and technology that could improve the Link Manager Application.</w:t>
+        <w:t>Research features and technology that could improve the Link Tailor Application.</w:t>
       </w:r>
     </w:p>
     <w:p>
@@ -2113,7 +2614,7 @@
       <w:pPr>
         <w:pStyle w:val="Heading2"/>
       </w:pPr>
-      <w:bookmarkStart w:id="2" w:name="_Toc43223989"/>
+      <w:bookmarkStart w:id="3" w:name="_Toc49282805"/>
       <w:r>
         <w:lastRenderedPageBreak/>
         <w:t>Team Values</w:t>
@@ -2121,7 +2622,7 @@
       <w:r>
         <w:t xml:space="preserve"> &amp; Rules</w:t>
       </w:r>
-      <w:bookmarkEnd w:id="2"/>
+      <w:bookmarkEnd w:id="3"/>
     </w:p>
     <w:p>
       <w:pPr>
@@ -2132,6 +2633,7 @@
       <w:pPr>
         <w:spacing w:after="0" w:line="288" w:lineRule="auto"/>
         <w:sectPr>
+          <w:footerReference w:type="default" r:id="rId14"/>
           <w:pgSz w:w="12240" w:h="15840"/>
           <w:pgMar w:top="1440" w:right="1440" w:bottom="1440" w:left="1440" w:header="720" w:footer="720" w:gutter="0"/>
           <w:cols w:space="720"/>
@@ -2168,13 +2670,13 @@
                     <pic:cNvPicPr/>
                   </pic:nvPicPr>
                   <pic:blipFill>
-                    <a:blip r:embed="rId14">
+                    <a:blip r:embed="rId15">
                       <a:extLst>
                         <a:ext uri="{28A0092B-C50C-407E-A947-70E740481C1C}">
                           <a14:useLocalDpi xmlns:a14="http://schemas.microsoft.com/office/drawing/2010/main" val="0"/>
                         </a:ext>
                         <a:ext uri="{96DAC541-7B7A-43D3-8B79-37D633B846F1}">
-                          <asvg:svgBlip xmlns:asvg="http://schemas.microsoft.com/office/drawing/2016/SVG/main" r:embed="rId15"/>
+                          <asvg:svgBlip xmlns:asvg="http://schemas.microsoft.com/office/drawing/2016/SVG/main" r:embed="rId16"/>
                         </a:ext>
                       </a:extLst>
                     </a:blip>
@@ -2249,13 +2751,13 @@
                     <pic:cNvPicPr/>
                   </pic:nvPicPr>
                   <pic:blipFill rotWithShape="1">
-                    <a:blip r:embed="rId16">
+                    <a:blip r:embed="rId17">
                       <a:extLst>
                         <a:ext uri="{28A0092B-C50C-407E-A947-70E740481C1C}">
                           <a14:useLocalDpi xmlns:a14="http://schemas.microsoft.com/office/drawing/2010/main" val="0"/>
                         </a:ext>
                         <a:ext uri="{96DAC541-7B7A-43D3-8B79-37D633B846F1}">
-                          <asvg:svgBlip xmlns:asvg="http://schemas.microsoft.com/office/drawing/2016/SVG/main" r:embed="rId17"/>
+                          <asvg:svgBlip xmlns:asvg="http://schemas.microsoft.com/office/drawing/2016/SVG/main" r:embed="rId18"/>
                         </a:ext>
                       </a:extLst>
                     </a:blip>
@@ -2339,13 +2841,13 @@
                     <pic:cNvPicPr/>
                   </pic:nvPicPr>
                   <pic:blipFill rotWithShape="1">
-                    <a:blip r:embed="rId18">
+                    <a:blip r:embed="rId19">
                       <a:extLst>
                         <a:ext uri="{28A0092B-C50C-407E-A947-70E740481C1C}">
                           <a14:useLocalDpi xmlns:a14="http://schemas.microsoft.com/office/drawing/2010/main" val="0"/>
                         </a:ext>
                         <a:ext uri="{96DAC541-7B7A-43D3-8B79-37D633B846F1}">
-                          <asvg:svgBlip xmlns:asvg="http://schemas.microsoft.com/office/drawing/2016/SVG/main" r:embed="rId19"/>
+                          <asvg:svgBlip xmlns:asvg="http://schemas.microsoft.com/office/drawing/2016/SVG/main" r:embed="rId20"/>
                         </a:ext>
                       </a:extLst>
                     </a:blip>
@@ -2435,13 +2937,13 @@
                     <pic:cNvPicPr/>
                   </pic:nvPicPr>
                   <pic:blipFill>
-                    <a:blip r:embed="rId20">
+                    <a:blip r:embed="rId21">
                       <a:extLst>
                         <a:ext uri="{28A0092B-C50C-407E-A947-70E740481C1C}">
                           <a14:useLocalDpi xmlns:a14="http://schemas.microsoft.com/office/drawing/2010/main" val="0"/>
                         </a:ext>
                         <a:ext uri="{96DAC541-7B7A-43D3-8B79-37D633B846F1}">
-                          <asvg:svgBlip xmlns:asvg="http://schemas.microsoft.com/office/drawing/2016/SVG/main" r:embed="rId21"/>
+                          <asvg:svgBlip xmlns:asvg="http://schemas.microsoft.com/office/drawing/2016/SVG/main" r:embed="rId22"/>
                         </a:ext>
                       </a:extLst>
                     </a:blip>
@@ -2519,13 +3021,13 @@
                     <pic:cNvPicPr/>
                   </pic:nvPicPr>
                   <pic:blipFill>
-                    <a:blip r:embed="rId22">
+                    <a:blip r:embed="rId23">
                       <a:extLst>
                         <a:ext uri="{28A0092B-C50C-407E-A947-70E740481C1C}">
                           <a14:useLocalDpi xmlns:a14="http://schemas.microsoft.com/office/drawing/2010/main" val="0"/>
                         </a:ext>
                         <a:ext uri="{96DAC541-7B7A-43D3-8B79-37D633B846F1}">
-                          <asvg:svgBlip xmlns:asvg="http://schemas.microsoft.com/office/drawing/2016/SVG/main" r:embed="rId23"/>
+                          <asvg:svgBlip xmlns:asvg="http://schemas.microsoft.com/office/drawing/2016/SVG/main" r:embed="rId24"/>
                         </a:ext>
                       </a:extLst>
                     </a:blip>
@@ -2613,7 +3115,176 @@
     <w:p>
       <w:pPr>
         <w:spacing w:after="0" w:line="288" w:lineRule="auto"/>
-      </w:pPr>
+        <w:jc w:val="center"/>
+        <w:rPr>
+          <w:b/>
+          <w:bCs/>
+          <w:u w:val="single"/>
+        </w:rPr>
+      </w:pPr>
+      <w:r>
+        <w:rPr>
+          <w:b/>
+          <w:bCs/>
+          <w:u w:val="single"/>
+        </w:rPr>
+        <w:t xml:space="preserve">Additional </w:t>
+      </w:r>
+      <w:r>
+        <w:rPr>
+          <w:b/>
+          <w:bCs/>
+          <w:u w:val="single"/>
+        </w:rPr>
+        <w:t>Rules</w:t>
+      </w:r>
+    </w:p>
+    <w:p>
+      <w:pPr>
+        <w:pStyle w:val="ListParagraph"/>
+        <w:numPr>
+          <w:ilvl w:val="0"/>
+          <w:numId w:val="19"/>
+        </w:numPr>
+        <w:spacing w:after="0" w:line="240" w:lineRule="auto"/>
+        <w:rPr>
+          <w:rFonts w:eastAsia="Times New Roman" w:cstheme="minorHAnsi"/>
+          <w:color w:val="000000"/>
+        </w:rPr>
+      </w:pPr>
+      <w:r>
+        <w:rPr>
+          <w:rFonts w:eastAsia="Times New Roman" w:cstheme="minorHAnsi"/>
+          <w:color w:val="000000"/>
+        </w:rPr>
+        <w:t>Plagiarism will not be tolerated. Any team member that plagiarizes will be subject to university policies and a team meeting will be called.</w:t>
+      </w:r>
+    </w:p>
+    <w:p>
+      <w:pPr>
+        <w:pStyle w:val="ListParagraph"/>
+        <w:numPr>
+          <w:ilvl w:val="0"/>
+          <w:numId w:val="19"/>
+        </w:numPr>
+        <w:spacing w:after="0" w:line="240" w:lineRule="auto"/>
+        <w:rPr>
+          <w:rFonts w:eastAsia="Times New Roman" w:cstheme="minorHAnsi"/>
+          <w:color w:val="000000"/>
+        </w:rPr>
+      </w:pPr>
+      <w:r>
+        <w:rPr>
+          <w:rFonts w:eastAsia="Times New Roman" w:cstheme="minorHAnsi"/>
+          <w:color w:val="000000"/>
+        </w:rPr>
+        <w:t>Each team member will stay current on their tasks to ensure the project milestones are being met. If an event conflicts that will affect the completion of a deliverable, the team member will notify the other team members at least 24 hours in advance of the scheduled due date.</w:t>
+      </w:r>
+    </w:p>
+    <w:p>
+      <w:pPr>
+        <w:pStyle w:val="ListParagraph"/>
+        <w:numPr>
+          <w:ilvl w:val="0"/>
+          <w:numId w:val="19"/>
+        </w:numPr>
+        <w:spacing w:after="0" w:line="240" w:lineRule="auto"/>
+        <w:rPr>
+          <w:rFonts w:eastAsia="Times New Roman" w:cstheme="minorHAnsi"/>
+          <w:color w:val="000000"/>
+        </w:rPr>
+      </w:pPr>
+      <w:r>
+        <w:rPr>
+          <w:rFonts w:eastAsia="Times New Roman" w:cstheme="minorHAnsi"/>
+          <w:color w:val="000000"/>
+        </w:rPr>
+        <w:t xml:space="preserve">If a group member will be absent on class days or for an extended </w:t>
+      </w:r>
+      <w:proofErr w:type="gramStart"/>
+      <w:r>
+        <w:rPr>
+          <w:rFonts w:eastAsia="Times New Roman" w:cstheme="minorHAnsi"/>
+          <w:color w:val="000000"/>
+        </w:rPr>
+        <w:t>period of time</w:t>
+      </w:r>
+      <w:proofErr w:type="gramEnd"/>
+      <w:r>
+        <w:rPr>
+          <w:rFonts w:eastAsia="Times New Roman" w:cstheme="minorHAnsi"/>
+          <w:color w:val="000000"/>
+        </w:rPr>
+        <w:t>, they will notify the other team members and the Instructors.</w:t>
+      </w:r>
+    </w:p>
+    <w:p>
+      <w:pPr>
+        <w:pStyle w:val="ListParagraph"/>
+        <w:numPr>
+          <w:ilvl w:val="0"/>
+          <w:numId w:val="19"/>
+        </w:numPr>
+        <w:spacing w:after="0" w:line="240" w:lineRule="auto"/>
+        <w:rPr>
+          <w:rFonts w:eastAsia="Times New Roman" w:cstheme="minorHAnsi"/>
+          <w:color w:val="000000"/>
+        </w:rPr>
+      </w:pPr>
+      <w:r>
+        <w:rPr>
+          <w:rFonts w:eastAsia="Times New Roman" w:cstheme="minorHAnsi"/>
+          <w:color w:val="000000"/>
+        </w:rPr>
+        <w:t>All team members are required to attend all scheduled meetings and provide updates to the acting project manager during the meeting. If a team member cannot make a scheduled meeting, they must notify all team members at least 4 hours in advance and provide an update via messenger or email.</w:t>
+      </w:r>
+    </w:p>
+    <w:p>
+      <w:pPr>
+        <w:pStyle w:val="ListParagraph"/>
+        <w:numPr>
+          <w:ilvl w:val="0"/>
+          <w:numId w:val="19"/>
+        </w:numPr>
+        <w:spacing w:after="0" w:line="240" w:lineRule="auto"/>
+        <w:rPr>
+          <w:rFonts w:eastAsia="Times New Roman" w:cstheme="minorHAnsi"/>
+          <w:color w:val="000000"/>
+        </w:rPr>
+      </w:pPr>
+      <w:r>
+        <w:rPr>
+          <w:rFonts w:eastAsia="Times New Roman" w:cstheme="minorHAnsi"/>
+          <w:color w:val="000000"/>
+        </w:rPr>
+        <w:t>All team members will review the oral presentation and final white paper.</w:t>
+      </w:r>
+    </w:p>
+    <w:p>
+      <w:pPr>
+        <w:pStyle w:val="ListParagraph"/>
+        <w:numPr>
+          <w:ilvl w:val="0"/>
+          <w:numId w:val="19"/>
+        </w:numPr>
+        <w:spacing w:after="0" w:line="240" w:lineRule="auto"/>
+        <w:rPr>
+          <w:rFonts w:eastAsia="Times New Roman" w:cstheme="minorHAnsi"/>
+        </w:rPr>
+      </w:pPr>
+      <w:r>
+        <w:rPr>
+          <w:rFonts w:eastAsia="Times New Roman" w:cstheme="minorHAnsi"/>
+          <w:color w:val="000000"/>
+        </w:rPr>
+        <w:t>All team members will respect the opinions and ideas of each team member, other students, and faculty.</w:t>
+      </w:r>
+      <w:r>
+        <w:rPr>
+          <w:rFonts w:eastAsia="Times New Roman" w:cstheme="minorHAnsi"/>
+        </w:rPr>
+        <w:t xml:space="preserve"> </w:t>
+      </w:r>
     </w:p>
     <w:p>
       <w:pPr>
@@ -2624,11 +3295,12 @@
       <w:pPr>
         <w:pStyle w:val="Heading2"/>
       </w:pPr>
-      <w:bookmarkStart w:id="3" w:name="_Toc43223990"/>
-      <w:r>
+      <w:bookmarkStart w:id="4" w:name="_Toc49282806"/>
+      <w:r>
+        <w:lastRenderedPageBreak/>
         <w:t>Communication Plan</w:t>
       </w:r>
-      <w:bookmarkEnd w:id="3"/>
+      <w:bookmarkEnd w:id="4"/>
     </w:p>
     <w:p>
       <w:pPr>
@@ -2772,19 +3444,6 @@
         <w:spacing w:after="0" w:line="288" w:lineRule="auto"/>
       </w:pPr>
       <w:r>
-        <w:t>Assign at least one task to each Developer</w:t>
-      </w:r>
-    </w:p>
-    <w:p>
-      <w:pPr>
-        <w:pStyle w:val="ListParagraph"/>
-        <w:numPr>
-          <w:ilvl w:val="0"/>
-          <w:numId w:val="17"/>
-        </w:numPr>
-        <w:spacing w:after="0" w:line="288" w:lineRule="auto"/>
-      </w:pPr>
-      <w:r>
         <w:t>Determine acceptance criteria for each assigned task</w:t>
       </w:r>
     </w:p>
@@ -2794,7 +3453,6 @@
         <w:ind w:firstLine="360"/>
       </w:pPr>
       <w:r>
-        <w:lastRenderedPageBreak/>
         <w:t xml:space="preserve">Half-hour </w:t>
       </w:r>
       <w:r>
@@ -2936,11 +3594,11 @@
       <w:pPr>
         <w:pStyle w:val="Heading2"/>
       </w:pPr>
-      <w:bookmarkStart w:id="4" w:name="_Toc43223991"/>
+      <w:bookmarkStart w:id="5" w:name="_Toc49282807"/>
       <w:r>
         <w:t>Problems and Escalations</w:t>
       </w:r>
-      <w:bookmarkEnd w:id="4"/>
+      <w:bookmarkEnd w:id="5"/>
     </w:p>
     <w:p>
       <w:pPr>
@@ -2992,16 +3650,32 @@
     </w:p>
     <w:p>
       <w:pPr>
+        <w:rPr>
+          <w:rFonts w:ascii="Perpetua" w:hAnsi="Perpetua" w:cs="Aldhabi"/>
+          <w:b/>
+          <w:bCs/>
+          <w:sz w:val="56"/>
+          <w:szCs w:val="56"/>
+          <w:u w:val="single"/>
+        </w:rPr>
+      </w:pPr>
+      <w:r>
+        <w:br w:type="page"/>
+      </w:r>
+    </w:p>
+    <w:p>
+      <w:pPr>
         <w:pStyle w:val="Heading1"/>
       </w:pPr>
-      <w:bookmarkStart w:id="5" w:name="_Toc43223992"/>
-      <w:r>
+      <w:bookmarkStart w:id="6" w:name="_Toc49282808"/>
+      <w:r>
+        <w:lastRenderedPageBreak/>
         <w:t xml:space="preserve">The </w:t>
       </w:r>
       <w:r>
         <w:t>Project</w:t>
       </w:r>
-      <w:bookmarkEnd w:id="5"/>
+      <w:bookmarkEnd w:id="6"/>
     </w:p>
     <w:p>
       <w:pPr>
@@ -3025,21 +3699,30 @@
       <w:pPr>
         <w:pStyle w:val="Heading2"/>
       </w:pPr>
-      <w:bookmarkStart w:id="6" w:name="_Toc43223993"/>
+      <w:bookmarkStart w:id="7" w:name="_Toc49282809"/>
       <w:r>
         <w:t>The Problem</w:t>
       </w:r>
-      <w:bookmarkEnd w:id="6"/>
-    </w:p>
-    <w:p>
-      <w:pPr>
-        <w:spacing w:after="0" w:line="288" w:lineRule="auto"/>
-      </w:pPr>
-      <w:r>
-        <w:t>Keeping track of browser bookmarks, desktop icons, windows tiles, and other “quick links” can be a tedious and frustrating task. The current options for managing links (including Chrome bookmarks and the Windows start menu) have been found lacking in functionality and convenience</w:t>
-      </w:r>
-      <w:r>
-        <w:t xml:space="preserve">. For instance, Chrome bookmarks fails to allow for easy re-arranging of more than a few bookmarks (requiring one at a time drag &amp; drop), </w:t>
+      <w:bookmarkEnd w:id="7"/>
+    </w:p>
+    <w:p>
+      <w:pPr>
+        <w:spacing w:after="0" w:line="288" w:lineRule="auto"/>
+      </w:pPr>
+      <w:r>
+        <w:t>Keeping track of browser bookmarks, desktop icons, file system shortcuts and other “quick links” can be a frustrating task for computer users who use many links a day and frequently add new ones. Desktops get cluttered and bookmarks bars fill up.</w:t>
+      </w:r>
+      <w:r>
+        <w:t xml:space="preserve"> </w:t>
+      </w:r>
+      <w:r>
+        <w:t>The current options for managing links (including Chrome bookmarks and the Windows start menu) have been found lacking in functionality and convenience</w:t>
+      </w:r>
+      <w:r>
+        <w:t xml:space="preserve">. For instance, Chrome bookmarks </w:t>
+      </w:r>
+      <w:r>
+        <w:t xml:space="preserve">is visually cramped and </w:t>
       </w:r>
       <w:r>
         <w:t>does not</w:t>
@@ -3048,260 +3731,624 @@
         <w:t xml:space="preserve"> allow </w:t>
       </w:r>
       <w:r>
-        <w:t>for spatially organized</w:t>
-      </w:r>
-      <w:r>
-        <w:t xml:space="preserve"> links, and </w:t>
-      </w:r>
-      <w:r>
-        <w:t>does not</w:t>
-      </w:r>
-      <w:r>
-        <w:t xml:space="preserve"> allow filtered searching </w:t>
-      </w:r>
+        <w:t>for spatia</w:t>
+      </w:r>
+      <w:r>
+        <w:t>l organization while the Windows start menu limits the ability to add web links or link to files directly</w:t>
+      </w:r>
+      <w:r>
+        <w:t xml:space="preserve">. </w:t>
+      </w:r>
+      <w:r>
+        <w:t>Users waste time when they hunt for links</w:t>
+      </w:r>
+      <w:r>
+        <w:t xml:space="preserve">, whether it is the website they bookmarked earlier that day or a document they downloaded a week ago. </w:t>
+      </w:r>
+      <w:r>
+        <w:t>This is an increasingly relevant concern as a</w:t>
+      </w:r>
+      <w:r>
+        <w:t xml:space="preserve"> growing number of computer users</w:t>
+      </w:r>
+      <w:r>
+        <w:rPr>
+          <w:rStyle w:val="EndnoteReference"/>
+        </w:rPr>
+        <w:endnoteReference w:id="1"/>
+      </w:r>
+      <w:r>
+        <w:t xml:space="preserve"> are accessing a growing number of websites and applications </w:t>
+      </w:r>
+      <w:proofErr w:type="gramStart"/>
+      <w:r>
+        <w:t>on a daily basis</w:t>
+      </w:r>
+      <w:proofErr w:type="gramEnd"/>
+      <w:r>
+        <w:rPr>
+          <w:rStyle w:val="EndnoteReference"/>
+        </w:rPr>
+        <w:endnoteReference w:id="2"/>
+      </w:r>
+      <w:r>
+        <w:t xml:space="preserve">. </w:t>
+      </w:r>
+    </w:p>
+    <w:p>
+      <w:pPr>
+        <w:spacing w:after="0" w:line="288" w:lineRule="auto"/>
+      </w:pPr>
+    </w:p>
+    <w:p>
+      <w:pPr>
+        <w:spacing w:after="0" w:line="288" w:lineRule="auto"/>
+      </w:pPr>
+    </w:p>
+    <w:p>
+      <w:pPr>
+        <w:pStyle w:val="Heading2"/>
+      </w:pPr>
+      <w:bookmarkStart w:id="8" w:name="_Toc49282810"/>
+      <w:r>
+        <w:t>The Solution</w:t>
+      </w:r>
+      <w:bookmarkEnd w:id="8"/>
+    </w:p>
+    <w:p>
+      <w:pPr>
+        <w:spacing w:after="0" w:line="288" w:lineRule="auto"/>
+      </w:pPr>
+      <w:r>
+        <w:t xml:space="preserve">The Link </w:t>
+      </w:r>
+      <w:r>
+        <w:t>Tailor</w:t>
+      </w:r>
+      <w:r>
+        <w:t xml:space="preserve"> </w:t>
+      </w:r>
+      <w:r>
+        <w:t>a</w:t>
+      </w:r>
+      <w:r>
+        <w:t xml:space="preserve">pplication will </w:t>
+      </w:r>
+      <w:r>
+        <w:t>provide a space for users to organize and style links to their preference, empowering them to create a more enjoyable, personalized user-experience on their device. With frequently used links consolidated to one space and categorized according to the user’s preference, users can spend less time searching for their saved links</w:t>
+      </w:r>
+      <w:r>
+        <w:t xml:space="preserve">, and more time doing what they want on their device. </w:t>
+      </w:r>
+      <w:r>
+        <w:t xml:space="preserve">Users will be able to quickly access </w:t>
+      </w:r>
+      <w:r>
+        <w:t xml:space="preserve">various layouts of links </w:t>
+      </w:r>
+      <w:r>
+        <w:t>via hotkey</w:t>
+      </w:r>
+      <w:r>
+        <w:t>, the links being organized spatially, with tags, and with style theming. The layouts will be able to be saved and imported to other devices so users can use the same layout on multiple devices and share layouts with others.</w:t>
+      </w:r>
+    </w:p>
+    <w:p>
+      <w:pPr>
+        <w:spacing w:after="0" w:line="288" w:lineRule="auto"/>
+      </w:pPr>
+    </w:p>
+    <w:p>
+      <w:pPr>
+        <w:spacing w:after="0" w:line="288" w:lineRule="auto"/>
+      </w:pPr>
+    </w:p>
+    <w:p>
+      <w:pPr>
+        <w:pStyle w:val="Heading2"/>
+      </w:pPr>
+      <w:bookmarkStart w:id="9" w:name="_Toc49282811"/>
+      <w:r>
+        <w:t>Project Source</w:t>
+      </w:r>
+      <w:bookmarkEnd w:id="9"/>
+    </w:p>
+    <w:p>
+      <w:r>
+        <w:t>This project was conceived by Daniel Hickman, who found himself suffering from an over-abundance of bookmarks: more than 300, sorted into various folders such as “Games,”</w:t>
+      </w:r>
+      <w:r>
+        <w:t xml:space="preserve"> “Technology,” “Reading,”</w:t>
+      </w:r>
+      <w:r>
+        <w:t xml:space="preserve"> </w:t>
+      </w:r>
+      <w:r>
+        <w:t xml:space="preserve">“Podcasts,” </w:t>
+      </w:r>
+      <w:r>
+        <w:t>“Art/Music,”</w:t>
+      </w:r>
+      <w:r>
+        <w:t xml:space="preserve"> “Work,” “Recipes,” “D&amp;D,” and “Return To.” Finding and organizing saved bookmarks was becoming an increasingly difficult and frustrating task.</w:t>
+      </w:r>
+      <w:r>
+        <w:t xml:space="preserve"> </w:t>
+      </w:r>
+      <w:r>
+        <w:t xml:space="preserve">In investigating possible solutions such as </w:t>
+      </w:r>
+      <w:proofErr w:type="spellStart"/>
+      <w:r>
+        <w:t>Tagpacker</w:t>
+      </w:r>
+      <w:proofErr w:type="spellEnd"/>
+      <w:r>
+        <w:t xml:space="preserve">, Pocket, Dewey bookmarks, </w:t>
+      </w:r>
+      <w:proofErr w:type="spellStart"/>
+      <w:r>
+        <w:t>Dragdis</w:t>
+      </w:r>
+      <w:proofErr w:type="spellEnd"/>
+      <w:r>
+        <w:t xml:space="preserve">, </w:t>
+      </w:r>
+      <w:proofErr w:type="spellStart"/>
+      <w:r>
+        <w:t>Dropmark</w:t>
+      </w:r>
+      <w:proofErr w:type="spellEnd"/>
+      <w:r>
+        <w:t xml:space="preserve">, and Station, all were found significantly lacking. Daniel did end up using </w:t>
+      </w:r>
+      <w:proofErr w:type="spellStart"/>
+      <w:r>
+        <w:t>RocketDock</w:t>
+      </w:r>
+      <w:proofErr w:type="spellEnd"/>
+      <w:r>
+        <w:t xml:space="preserve"> and the Windows Start menu for better organization of file-system links and applications, but neither provided any improvement to </w:t>
+      </w:r>
+      <w:r>
+        <w:t>the original concern of bookmark management.</w:t>
+      </w:r>
+    </w:p>
+    <w:p/>
+    <w:p>
       <w:r>
         <w:lastRenderedPageBreak/>
-        <w:t xml:space="preserve">through the bookmarks. </w:t>
-      </w:r>
-      <w:r>
-        <w:t>Time is wasted when</w:t>
-      </w:r>
-      <w:r>
-        <w:t xml:space="preserve"> a user</w:t>
+        <w:t xml:space="preserve">Thus, the concept for an easy way to organize not only bookmarks, but also file system files/folders and application links was born! Daniel found two other Software Development majors who were passionate about the project idea, </w:t>
+      </w:r>
+      <w:proofErr w:type="gramStart"/>
+      <w:r>
+        <w:t>Kemal</w:t>
+      </w:r>
+      <w:proofErr w:type="gramEnd"/>
+      <w:r>
+        <w:t xml:space="preserve"> and Lauren, and together they brainstormed ways to create a</w:t>
+      </w:r>
+      <w:r>
+        <w:t>n incredible app, using the exciting new technologies of Vue.js and Electron.</w:t>
+      </w:r>
+    </w:p>
+    <w:p>
+      <w:pPr>
+        <w:spacing w:after="0" w:line="288" w:lineRule="auto"/>
+      </w:pPr>
+    </w:p>
+    <w:p>
+      <w:pPr>
+        <w:spacing w:after="0" w:line="288" w:lineRule="auto"/>
+      </w:pPr>
+    </w:p>
+    <w:p>
+      <w:pPr>
+        <w:pStyle w:val="Heading2"/>
+      </w:pPr>
+      <w:bookmarkStart w:id="10" w:name="_Toc49282812"/>
+      <w:r>
+        <w:t>Project Goals</w:t>
+      </w:r>
+      <w:bookmarkEnd w:id="10"/>
+    </w:p>
+    <w:p>
+      <w:pPr>
+        <w:spacing w:after="0" w:line="288" w:lineRule="auto"/>
+      </w:pPr>
+      <w:r>
+        <w:rPr>
+          <w:b/>
+          <w:bCs/>
+        </w:rPr>
+        <w:t>Functional</w:t>
+      </w:r>
+      <w:r>
+        <w:t xml:space="preserve">: </w:t>
+      </w:r>
+      <w:r>
+        <w:t>Links can be added and organized.</w:t>
+      </w:r>
+    </w:p>
+    <w:p>
+      <w:pPr>
+        <w:pStyle w:val="ListParagraph"/>
+        <w:numPr>
+          <w:ilvl w:val="0"/>
+          <w:numId w:val="28"/>
+        </w:numPr>
+        <w:spacing w:after="0" w:line="288" w:lineRule="auto"/>
+      </w:pPr>
+      <w:r>
+        <w:t>Web-links, files, folders, and application</w:t>
+      </w:r>
+      <w:r>
+        <w:t xml:space="preserve"> links</w:t>
+      </w:r>
+      <w:r>
+        <w:t xml:space="preserve"> can all be added and arranged spatially.</w:t>
+      </w:r>
+    </w:p>
+    <w:p>
+      <w:pPr>
+        <w:pStyle w:val="ListParagraph"/>
+        <w:numPr>
+          <w:ilvl w:val="0"/>
+          <w:numId w:val="28"/>
+        </w:numPr>
+        <w:spacing w:after="0" w:line="288" w:lineRule="auto"/>
+      </w:pPr>
+      <w:r>
+        <w:t xml:space="preserve">Next-level functionality is “open with…” features where links can be set to run a </w:t>
+      </w:r>
+      <w:proofErr w:type="gramStart"/>
+      <w:r>
+        <w:t>particular program</w:t>
+      </w:r>
+      <w:proofErr w:type="gramEnd"/>
+      <w:r>
+        <w:t>, as admin, or with other specifications.</w:t>
+      </w:r>
+    </w:p>
+    <w:p>
+      <w:pPr>
+        <w:spacing w:after="0" w:line="288" w:lineRule="auto"/>
+      </w:pPr>
+      <w:r>
+        <w:rPr>
+          <w:b/>
+          <w:bCs/>
+        </w:rPr>
+        <w:t>Convenience</w:t>
+      </w:r>
+      <w:r>
+        <w:t>: Quick to use.</w:t>
+      </w:r>
+    </w:p>
+    <w:p>
+      <w:pPr>
+        <w:pStyle w:val="ListParagraph"/>
+        <w:numPr>
+          <w:ilvl w:val="0"/>
+          <w:numId w:val="25"/>
+        </w:numPr>
+        <w:spacing w:after="0" w:line="288" w:lineRule="auto"/>
+      </w:pPr>
+      <w:r>
+        <w:t>Measured by how many clicks/</w:t>
+      </w:r>
+      <w:proofErr w:type="gramStart"/>
+      <w:r>
+        <w:t>key-presses</w:t>
+      </w:r>
+      <w:proofErr w:type="gramEnd"/>
+      <w:r>
+        <w:t xml:space="preserve"> it takes to perform an action (such as adding a link). We want to minimize the steps it takes!</w:t>
+      </w:r>
+    </w:p>
+    <w:p>
+      <w:pPr>
+        <w:pStyle w:val="ListParagraph"/>
+        <w:numPr>
+          <w:ilvl w:val="0"/>
+          <w:numId w:val="25"/>
+        </w:numPr>
+        <w:spacing w:after="0" w:line="288" w:lineRule="auto"/>
+      </w:pPr>
+      <w:r>
+        <w:t>This may mean creating browser extensions or Windows-integrations.</w:t>
+      </w:r>
+    </w:p>
+    <w:p>
+      <w:pPr>
+        <w:spacing w:after="0" w:line="288" w:lineRule="auto"/>
+      </w:pPr>
+      <w:r>
+        <w:rPr>
+          <w:b/>
+          <w:bCs/>
+        </w:rPr>
+        <w:t>Aesthetic</w:t>
+      </w:r>
+      <w:r>
+        <w:t xml:space="preserve">: </w:t>
+      </w:r>
+      <w:r>
+        <w:t>The app looks good.</w:t>
+      </w:r>
+    </w:p>
+    <w:p>
+      <w:pPr>
+        <w:pStyle w:val="ListParagraph"/>
+        <w:numPr>
+          <w:ilvl w:val="0"/>
+          <w:numId w:val="27"/>
+        </w:numPr>
+        <w:spacing w:after="0" w:line="288" w:lineRule="auto"/>
+      </w:pPr>
+      <w:r>
+        <w:t>Measured by</w:t>
+      </w:r>
+      <w:r>
+        <w:t xml:space="preserve"> user testing. Users will look at their layouts a </w:t>
+      </w:r>
+      <w:proofErr w:type="gramStart"/>
+      <w:r>
+        <w:t>lot</w:t>
+      </w:r>
+      <w:proofErr w:type="gramEnd"/>
+      <w:r>
+        <w:t xml:space="preserve"> so we want them to look awesome!</w:t>
+      </w:r>
+    </w:p>
+    <w:p>
+      <w:pPr>
+        <w:spacing w:after="0" w:line="288" w:lineRule="auto"/>
+      </w:pPr>
+      <w:r>
+        <w:rPr>
+          <w:b/>
+          <w:bCs/>
+        </w:rPr>
+        <w:t>Freedom</w:t>
+      </w:r>
+      <w:r>
+        <w:t xml:space="preserve">: Users </w:t>
+      </w:r>
+      <w:proofErr w:type="gramStart"/>
+      <w:r>
+        <w:t>are able to</w:t>
+      </w:r>
+      <w:proofErr w:type="gramEnd"/>
+      <w:r>
+        <w:t xml:space="preserve"> customize </w:t>
+      </w:r>
+      <w:r>
+        <w:t>their experience.</w:t>
       </w:r>
       <w:r>
         <w:t xml:space="preserve"> </w:t>
       </w:r>
-      <w:r>
-        <w:t>spends time searching for a link, whether it is the website they bookmarked earlier that day or a</w:t>
-      </w:r>
-      <w:r>
-        <w:t xml:space="preserve"> document they downloaded a week ago. This is an increasingly relevant concern as a</w:t>
-      </w:r>
-      <w:r>
-        <w:t xml:space="preserve"> growing number of computer users</w:t>
-      </w:r>
-      <w:r>
-        <w:rPr>
-          <w:rStyle w:val="EndnoteReference"/>
-        </w:rPr>
-        <w:endnoteReference w:id="1"/>
-      </w:r>
-      <w:r>
-        <w:t xml:space="preserve"> are accessing a growing number of websites and applications </w:t>
+    </w:p>
+    <w:p>
+      <w:pPr>
+        <w:pStyle w:val="ListParagraph"/>
+        <w:numPr>
+          <w:ilvl w:val="0"/>
+          <w:numId w:val="27"/>
+        </w:numPr>
+        <w:spacing w:after="0" w:line="288" w:lineRule="auto"/>
+      </w:pPr>
+      <w:r>
+        <w:t>Measured by users being able to change the look and feel of their layouts easily. This might be done through allowing many variables to be changed by users very easily. This may also be done through providing more advanced users with the ability to craft and publish various designs.</w:t>
+      </w:r>
+    </w:p>
+    <w:p>
+      <w:pPr>
+        <w:spacing w:after="0" w:line="288" w:lineRule="auto"/>
+      </w:pPr>
+      <w:r>
+        <w:rPr>
+          <w:b/>
+          <w:bCs/>
+        </w:rPr>
+        <w:t>Sharing</w:t>
+      </w:r>
+      <w:r>
+        <w:t>: The ability to share design themes and link layouts with others.</w:t>
+      </w:r>
+    </w:p>
+    <w:p>
+      <w:pPr>
+        <w:pStyle w:val="ListParagraph"/>
+        <w:numPr>
+          <w:ilvl w:val="0"/>
+          <w:numId w:val="23"/>
+        </w:numPr>
+        <w:spacing w:after="0" w:line="288" w:lineRule="auto"/>
+      </w:pPr>
+      <w:r>
+        <w:t>Measured by how easy and intuitive it is to export/import layouts.</w:t>
+      </w:r>
+    </w:p>
+    <w:p>
+      <w:pPr>
+        <w:spacing w:after="0" w:line="288" w:lineRule="auto"/>
+      </w:pPr>
+      <w:r>
+        <w:rPr>
+          <w:b/>
+          <w:bCs/>
+        </w:rPr>
+        <w:t>Website</w:t>
+      </w:r>
+      <w:r>
+        <w:t>: A space</w:t>
+      </w:r>
+      <w:r>
+        <w:t xml:space="preserve"> for users to share their layouts and download what others have created.</w:t>
+      </w:r>
+    </w:p>
+    <w:p>
+      <w:pPr>
+        <w:pStyle w:val="ListParagraph"/>
+        <w:numPr>
+          <w:ilvl w:val="0"/>
+          <w:numId w:val="21"/>
+        </w:numPr>
+        <w:spacing w:after="0" w:line="288" w:lineRule="auto"/>
+      </w:pPr>
+      <w:r>
+        <w:t xml:space="preserve">Will promote community </w:t>
+      </w:r>
+      <w:r>
+        <w:t>innovation around the app.</w:t>
+      </w:r>
+    </w:p>
+    <w:p>
+      <w:pPr>
+        <w:pStyle w:val="ListParagraph"/>
+        <w:numPr>
+          <w:ilvl w:val="0"/>
+          <w:numId w:val="21"/>
+        </w:numPr>
+        <w:spacing w:after="0" w:line="288" w:lineRule="auto"/>
+      </w:pPr>
+      <w:r>
+        <w:t>If successful, new users will be able to browse and download beautiful themes and layouts.</w:t>
+      </w:r>
+    </w:p>
+    <w:p>
+      <w:pPr>
+        <w:spacing w:after="0" w:line="288" w:lineRule="auto"/>
+      </w:pPr>
+      <w:r>
+        <w:rPr>
+          <w:b/>
+          <w:bCs/>
+        </w:rPr>
+        <w:t>Data Recovery</w:t>
+      </w:r>
+      <w:r>
+        <w:t>: If a user’s PC is irrecoverable, they can load their link layouts on their new device.</w:t>
+      </w:r>
+    </w:p>
+    <w:p>
+      <w:pPr>
+        <w:pStyle w:val="ListParagraph"/>
+        <w:numPr>
+          <w:ilvl w:val="0"/>
+          <w:numId w:val="22"/>
+        </w:numPr>
+        <w:spacing w:after="0" w:line="288" w:lineRule="auto"/>
+      </w:pPr>
+      <w:r>
+        <w:t>The first level is allowing for the importing and exporting of layout files within our app.</w:t>
+      </w:r>
+    </w:p>
+    <w:p>
+      <w:pPr>
+        <w:pStyle w:val="ListParagraph"/>
+        <w:numPr>
+          <w:ilvl w:val="0"/>
+          <w:numId w:val="22"/>
+        </w:numPr>
+        <w:spacing w:after="0" w:line="288" w:lineRule="auto"/>
+      </w:pPr>
+      <w:r>
+        <w:t>The second level is creating an auto-back-up feature.</w:t>
+      </w:r>
+    </w:p>
+    <w:p>
+      <w:pPr>
+        <w:spacing w:after="0" w:line="288" w:lineRule="auto"/>
+      </w:pPr>
+      <w:r>
+        <w:rPr>
+          <w:b/>
+          <w:bCs/>
+        </w:rPr>
+        <w:t>Device Syncing</w:t>
+      </w:r>
+      <w:r>
+        <w:t>: A user’s change to a layout on one device will update a synced layout on another device.</w:t>
+      </w:r>
+    </w:p>
+    <w:p>
+      <w:pPr>
+        <w:spacing w:after="0" w:line="288" w:lineRule="auto"/>
+      </w:pPr>
+    </w:p>
+    <w:p>
+      <w:pPr>
+        <w:spacing w:after="0" w:line="288" w:lineRule="auto"/>
+      </w:pPr>
+    </w:p>
+    <w:p>
+      <w:pPr>
+        <w:spacing w:after="0" w:line="288" w:lineRule="auto"/>
+      </w:pPr>
+    </w:p>
+    <w:p>
+      <w:pPr>
+        <w:spacing w:after="0" w:line="288" w:lineRule="auto"/>
+      </w:pPr>
+    </w:p>
+    <w:p>
+      <w:pPr>
+        <w:pStyle w:val="Heading2"/>
+      </w:pPr>
+      <w:bookmarkStart w:id="11" w:name="_Toc49282813"/>
+      <w:r>
+        <w:lastRenderedPageBreak/>
+        <w:t>Project Scope</w:t>
+      </w:r>
+      <w:bookmarkEnd w:id="11"/>
+    </w:p>
+    <w:p>
+      <w:pPr>
+        <w:spacing w:after="0" w:line="288" w:lineRule="auto"/>
+      </w:pPr>
+      <w:r>
+        <w:t>We, in using an Agile approach,</w:t>
+      </w:r>
+      <w:r>
+        <w:t xml:space="preserve"> will create user stories, assign story points to them, track our team’s velocity</w:t>
+      </w:r>
+      <w:r>
+        <w:t>, and adjust our scope accordingly.</w:t>
+      </w:r>
+      <w:r>
+        <w:t xml:space="preserve"> </w:t>
+      </w:r>
+      <w:r>
+        <w:t xml:space="preserve">Below </w:t>
       </w:r>
       <w:proofErr w:type="gramStart"/>
       <w:r>
-        <w:t>on a daily basis</w:t>
+        <w:t>are</w:t>
       </w:r>
       <w:proofErr w:type="gramEnd"/>
       <w:r>
-        <w:rPr>
-          <w:rStyle w:val="EndnoteReference"/>
-        </w:rPr>
-        <w:endnoteReference w:id="2"/>
-      </w:r>
-      <w:r>
-        <w:t xml:space="preserve">. </w:t>
-      </w:r>
-    </w:p>
-    <w:p>
-      <w:pPr>
-        <w:spacing w:after="0" w:line="288" w:lineRule="auto"/>
-      </w:pPr>
-    </w:p>
-    <w:p>
-      <w:pPr>
-        <w:spacing w:after="0" w:line="288" w:lineRule="auto"/>
-      </w:pPr>
-    </w:p>
-    <w:p>
-      <w:pPr>
-        <w:pStyle w:val="Heading2"/>
-      </w:pPr>
-      <w:bookmarkStart w:id="7" w:name="_Toc43223994"/>
-      <w:r>
-        <w:t>The Solution</w:t>
-      </w:r>
-      <w:bookmarkEnd w:id="7"/>
-    </w:p>
-    <w:p>
-      <w:pPr>
-        <w:spacing w:after="0" w:line="288" w:lineRule="auto"/>
-      </w:pPr>
-      <w:r>
-        <w:t xml:space="preserve">The Link Manager Application will allow for convenient and customizable organization of links. This will help users spend less time searching for their saved links, and more time for doing what they want on their device. Users will be able to quickly access the Link Manager via hotkey and customize their setup to their exact desires. Organization of links will be done spatially, in groups, with tags, and with </w:t>
-      </w:r>
-      <w:r>
-        <w:t xml:space="preserve">style </w:t>
-      </w:r>
-      <w:r>
-        <w:t>theming. The ambition for this application is that it will also allow for syncing of link</w:t>
-      </w:r>
-      <w:r>
-        <w:t>-setups</w:t>
-      </w:r>
-      <w:r>
-        <w:t xml:space="preserve"> across devices</w:t>
-      </w:r>
-      <w:r>
-        <w:t>, have compatibility with mobile devices, and allow for the publishing of fan-made themes.</w:t>
-      </w:r>
-    </w:p>
-    <w:p>
-      <w:pPr>
-        <w:spacing w:after="0" w:line="288" w:lineRule="auto"/>
-      </w:pPr>
-    </w:p>
-    <w:p>
-      <w:pPr>
-        <w:spacing w:after="0" w:line="288" w:lineRule="auto"/>
-      </w:pPr>
-    </w:p>
-    <w:p>
-      <w:pPr>
-        <w:pStyle w:val="Heading2"/>
-      </w:pPr>
-      <w:r>
-        <w:t>Evaluation and Research</w:t>
-      </w:r>
-    </w:p>
-    <w:p>
-      <w:pPr>
-        <w:spacing w:after="0" w:line="288" w:lineRule="auto"/>
-      </w:pPr>
-      <w:r>
-        <w:t>Upon the evaluation of current link management solutions, all were found significantly lacking. Th</w:t>
-      </w:r>
-      <w:r>
-        <w:t xml:space="preserve">ese include: Chrome </w:t>
-      </w:r>
-      <w:r>
-        <w:t>b</w:t>
-      </w:r>
-      <w:r>
-        <w:t xml:space="preserve">ookmarks, Windows start menu, </w:t>
-      </w:r>
-      <w:proofErr w:type="spellStart"/>
-      <w:r>
-        <w:t>RocketDock</w:t>
-      </w:r>
-      <w:proofErr w:type="spellEnd"/>
-      <w:r>
-        <w:t xml:space="preserve">, </w:t>
-      </w:r>
-      <w:proofErr w:type="spellStart"/>
-      <w:r>
-        <w:t>Tagpacker</w:t>
-      </w:r>
-      <w:proofErr w:type="spellEnd"/>
-      <w:r>
-        <w:t xml:space="preserve">, Dewey </w:t>
-      </w:r>
-      <w:r>
-        <w:t>b</w:t>
-      </w:r>
-      <w:r>
-        <w:t xml:space="preserve">ookmarks, Pocket, </w:t>
-      </w:r>
-      <w:proofErr w:type="spellStart"/>
-      <w:r>
-        <w:t>Dragdis</w:t>
-      </w:r>
-      <w:proofErr w:type="spellEnd"/>
-      <w:r>
-        <w:t xml:space="preserve">, </w:t>
-      </w:r>
-      <w:proofErr w:type="spellStart"/>
-      <w:r>
-        <w:t>Dropmark</w:t>
-      </w:r>
-      <w:proofErr w:type="spellEnd"/>
-      <w:r>
-        <w:t xml:space="preserve">, </w:t>
-      </w:r>
-      <w:proofErr w:type="spellStart"/>
-      <w:r>
-        <w:t>Dockey</w:t>
-      </w:r>
-      <w:proofErr w:type="spellEnd"/>
-      <w:r>
-        <w:t>, and Station.</w:t>
-      </w:r>
-      <w:r>
-        <w:t xml:space="preserve"> The best current solution is the Windows start menu, which allows for spatial organization, grouping, and easy drag-and-drop re-arrangement. We will incorporate these features into our application and take inspiration from the Windows start menu. Our Link Manager application will contain more f</w:t>
-      </w:r>
-      <w:r>
-        <w:t>unctionality/features</w:t>
-      </w:r>
-      <w:r>
-        <w:t xml:space="preserve"> such as tags, theming options (per link), “</w:t>
-      </w:r>
-      <w:r>
-        <w:t>open</w:t>
+        <w:t xml:space="preserve"> a list of features</w:t>
       </w:r>
       <w:r>
         <w:t xml:space="preserve"> </w:t>
       </w:r>
       <w:r>
-        <w:t>with</w:t>
-      </w:r>
-      <w:r>
-        <w:t>…” settings</w:t>
-      </w:r>
-      <w:r>
-        <w:t>,</w:t>
-      </w:r>
-      <w:r>
-        <w:t xml:space="preserve"> filtered searching, and quicker web link adding.</w:t>
-      </w:r>
-    </w:p>
-    <w:p>
-      <w:pPr>
-        <w:spacing w:after="0" w:line="288" w:lineRule="auto"/>
-      </w:pPr>
-    </w:p>
-    <w:p>
-      <w:pPr>
-        <w:spacing w:after="0" w:line="288" w:lineRule="auto"/>
-      </w:pPr>
-    </w:p>
-    <w:p>
-      <w:pPr>
-        <w:pStyle w:val="Heading2"/>
-      </w:pPr>
-      <w:bookmarkStart w:id="8" w:name="_Toc43223995"/>
-      <w:r>
-        <w:t>Project Scope</w:t>
-      </w:r>
-      <w:bookmarkEnd w:id="8"/>
-    </w:p>
-    <w:p>
-      <w:pPr>
-        <w:spacing w:after="0" w:line="288" w:lineRule="auto"/>
-      </w:pPr>
-      <w:r>
-        <w:t xml:space="preserve">As we are using an Agile approach, our project scope will be evaluated and adjusted </w:t>
-      </w:r>
-      <w:r>
-        <w:t xml:space="preserve">throughout the development process. We will create user stories, assign story points to them, and track our team’s velocity. As we progress, we will have a better idea of how much work we can complete by the end of the senior design year. </w:t>
-      </w:r>
-      <w:r>
-        <w:t xml:space="preserve">Below </w:t>
-      </w:r>
-      <w:proofErr w:type="gramStart"/>
-      <w:r>
-        <w:t>are</w:t>
-      </w:r>
-      <w:proofErr w:type="gramEnd"/>
-      <w:r>
-        <w:t xml:space="preserve"> a list of features ordered in what we </w:t>
+        <w:t>that are</w:t>
+      </w:r>
+      <w:r>
+        <w:t xml:space="preserve"> </w:t>
       </w:r>
       <w:r>
         <w:t xml:space="preserve">currently </w:t>
       </w:r>
       <w:r>
-        <w:t>consider high-to-low priority.</w:t>
+        <w:t>within scope, roughly organized in</w:t>
+      </w:r>
+      <w:r>
+        <w:t xml:space="preserve"> high-to-low priority.</w:t>
       </w:r>
     </w:p>
     <w:p>
@@ -3403,7 +4450,6 @@
         <w:spacing w:after="0" w:line="288" w:lineRule="auto"/>
       </w:pPr>
       <w:r>
-        <w:lastRenderedPageBreak/>
         <w:t>Tags</w:t>
       </w:r>
     </w:p>
@@ -3482,7 +4528,7 @@
         <w:spacing w:after="0" w:line="288" w:lineRule="auto"/>
       </w:pPr>
       <w:r>
-        <w:t>Chrome Extension</w:t>
+        <w:t>Importing/Exporting link layouts</w:t>
       </w:r>
     </w:p>
     <w:p>
@@ -3495,7 +4541,7 @@
         <w:spacing w:after="0" w:line="288" w:lineRule="auto"/>
       </w:pPr>
       <w:r>
-        <w:t>Windows-integration (adding “New link…” to the right-click menu)</w:t>
+        <w:t>Chrome Extension</w:t>
       </w:r>
     </w:p>
     <w:p>
@@ -3508,7 +4554,7 @@
         <w:spacing w:after="0" w:line="288" w:lineRule="auto"/>
       </w:pPr>
       <w:r>
-        <w:t>Syncing between devices</w:t>
+        <w:t>Windows-integration (adding “New link…” to the right-click menu)</w:t>
       </w:r>
     </w:p>
     <w:p>
@@ -3568,7 +4614,7 @@
         <w:spacing w:after="0" w:line="288" w:lineRule="auto"/>
       </w:pPr>
       <w:r>
-        <w:t>Mobile Functionality (beginning with Android)</w:t>
+        <w:t>Syncing between devices</w:t>
       </w:r>
     </w:p>
     <w:p>
@@ -3581,6 +4627,19 @@
         <w:spacing w:after="0" w:line="288" w:lineRule="auto"/>
       </w:pPr>
       <w:r>
+        <w:t>Mobile Functionality (beginning with Android)</w:t>
+      </w:r>
+    </w:p>
+    <w:p>
+      <w:pPr>
+        <w:pStyle w:val="ListParagraph"/>
+        <w:numPr>
+          <w:ilvl w:val="0"/>
+          <w:numId w:val="3"/>
+        </w:numPr>
+        <w:spacing w:after="0" w:line="288" w:lineRule="auto"/>
+      </w:pPr>
+      <w:r>
         <w:t>Taskbar or dock/widget</w:t>
       </w:r>
     </w:p>
@@ -3598,81 +4657,594 @@
       <w:pPr>
         <w:pStyle w:val="Heading2"/>
       </w:pPr>
-      <w:r>
-        <w:t>User Experience and Testing</w:t>
-      </w:r>
-    </w:p>
-    <w:p>
-      <w:pPr>
-        <w:spacing w:after="0" w:line="288" w:lineRule="auto"/>
-      </w:pPr>
-      <w:r>
-        <w:t xml:space="preserve">Our target user demographic are people who access many websites, applications, and files on a regular basis. These computer </w:t>
-      </w:r>
-      <w:r>
-        <w:t>users will have experience with computer interfaces</w:t>
-      </w:r>
-      <w:r>
-        <w:t xml:space="preserve"> yet will still vary in levels of “computer intuition</w:t>
-      </w:r>
-      <w:r>
-        <w:t>.</w:t>
-      </w:r>
-      <w:r>
-        <w:t>” Making</w:t>
-      </w:r>
-      <w:r>
-        <w:t xml:space="preserve"> our interface intuitive</w:t>
-      </w:r>
-      <w:r>
-        <w:t xml:space="preserve"> for as many of these users as possible</w:t>
-      </w:r>
-      <w:r>
-        <w:t xml:space="preserve"> is a high priority</w:t>
-      </w:r>
-      <w:r>
-        <w:t xml:space="preserve">. We will conduct user testing </w:t>
-      </w:r>
-      <w:r>
-        <w:t>during development.</w:t>
-      </w:r>
-    </w:p>
-    <w:p>
-      <w:pPr>
-        <w:spacing w:after="0" w:line="288" w:lineRule="auto"/>
-      </w:pPr>
-    </w:p>
-    <w:p>
-      <w:pPr>
-        <w:spacing w:after="0" w:line="288" w:lineRule="auto"/>
-      </w:pPr>
-      <w:r>
-        <w:t>Depending on the outcome of our user testing, we may find it worthwhile to create tutorials, glossaries, or other “how to use” documentation.</w:t>
-      </w:r>
-    </w:p>
-    <w:p>
-      <w:pPr>
-        <w:spacing w:after="0" w:line="288" w:lineRule="auto"/>
-      </w:pPr>
-    </w:p>
-    <w:p>
-      <w:pPr>
-        <w:spacing w:after="0" w:line="288" w:lineRule="auto"/>
-      </w:pPr>
-    </w:p>
-    <w:p>
-      <w:pPr>
-        <w:spacing w:after="0" w:line="288" w:lineRule="auto"/>
-      </w:pPr>
-    </w:p>
-    <w:p>
-      <w:pPr>
-        <w:spacing w:after="0" w:line="288" w:lineRule="auto"/>
-      </w:pPr>
-      <w:r>
-        <w:t>-Project Timeline (Gantt Chart)</w:t>
-      </w:r>
-    </w:p>
+      <w:bookmarkStart w:id="12" w:name="_Toc49282814"/>
+      <w:r>
+        <w:t>Project Timeline</w:t>
+      </w:r>
+      <w:bookmarkEnd w:id="12"/>
+    </w:p>
+    <w:p>
+      <w:r>
+        <w:t>---</w:t>
+      </w:r>
+    </w:p>
+    <w:p/>
+    <w:p/>
+    <w:p>
+      <w:pPr>
+        <w:pStyle w:val="Heading2"/>
+      </w:pPr>
+      <w:bookmarkStart w:id="13" w:name="_Toc49282815"/>
+      <w:r>
+        <w:t>Technologies Used</w:t>
+      </w:r>
+      <w:bookmarkEnd w:id="13"/>
+    </w:p>
+    <w:p>
+      <w:r>
+        <w:t>---</w:t>
+      </w:r>
+    </w:p>
+    <w:p>
+      <w:pPr>
+        <w:spacing w:after="0" w:line="288" w:lineRule="auto"/>
+      </w:pPr>
+    </w:p>
+    <w:p>
+      <w:pPr>
+        <w:spacing w:after="0" w:line="288" w:lineRule="auto"/>
+      </w:pPr>
+    </w:p>
+    <w:p>
+      <w:pPr>
+        <w:spacing w:after="0" w:line="288" w:lineRule="auto"/>
+      </w:pPr>
+    </w:p>
+    <w:p>
+      <w:pPr>
+        <w:pStyle w:val="Heading2"/>
+      </w:pPr>
+      <w:bookmarkStart w:id="14" w:name="_Toc49282816"/>
+      <w:r>
+        <w:t>Team Signatures</w:t>
+      </w:r>
+      <w:bookmarkEnd w:id="14"/>
+    </w:p>
+    <w:p/>
+    <w:p>
+      <w:pPr>
+        <w:rPr>
+          <w:rFonts w:eastAsia="Times New Roman" w:cstheme="minorHAnsi"/>
+          <w:color w:val="000000"/>
+        </w:rPr>
+      </w:pPr>
+      <w:r>
+        <w:rPr>
+          <w:rFonts w:eastAsia="Times New Roman" w:cstheme="minorHAnsi"/>
+          <w:color w:val="000000"/>
+        </w:rPr>
+        <w:t>Signature:  ________Daniel Hickman__________</w:t>
+      </w:r>
+      <w:r>
+        <w:rPr>
+          <w:rFonts w:eastAsia="Times New Roman" w:cstheme="minorHAnsi"/>
+          <w:color w:val="000000"/>
+        </w:rPr>
+        <w:tab/>
+      </w:r>
+      <w:r>
+        <w:rPr>
+          <w:rFonts w:eastAsia="Times New Roman" w:cstheme="minorHAnsi"/>
+          <w:color w:val="000000"/>
+        </w:rPr>
+        <w:tab/>
+        <w:t>Date:  8/25/2020</w:t>
+      </w:r>
+      <w:r>
+        <w:rPr>
+          <w:rFonts w:eastAsia="Times New Roman" w:cstheme="minorHAnsi"/>
+          <w:color w:val="000000"/>
+        </w:rPr>
+        <w:tab/>
+      </w:r>
+      <w:r>
+        <w:rPr>
+          <w:rFonts w:eastAsia="Times New Roman" w:cstheme="minorHAnsi"/>
+          <w:color w:val="000000"/>
+        </w:rPr>
+        <w:tab/>
+      </w:r>
+    </w:p>
+    <w:p>
+      <w:pPr>
+        <w:rPr>
+          <w:rFonts w:eastAsia="Times New Roman" w:cstheme="minorHAnsi"/>
+          <w:color w:val="000000"/>
+        </w:rPr>
+      </w:pPr>
+      <w:r>
+        <w:rPr>
+          <w:rFonts w:eastAsia="Times New Roman" w:cstheme="minorHAnsi"/>
+          <w:b/>
+          <w:bCs/>
+          <w:color w:val="000000"/>
+        </w:rPr>
+        <w:t>Daniel Hickman</w:t>
+      </w:r>
+      <w:r>
+        <w:rPr>
+          <w:rFonts w:eastAsia="Times New Roman" w:cstheme="minorHAnsi"/>
+          <w:b/>
+          <w:bCs/>
+          <w:color w:val="000000"/>
+        </w:rPr>
+        <w:tab/>
+      </w:r>
+      <w:r>
+        <w:rPr>
+          <w:rFonts w:eastAsia="Times New Roman" w:cstheme="minorHAnsi"/>
+          <w:b/>
+          <w:bCs/>
+          <w:color w:val="000000"/>
+        </w:rPr>
+        <w:tab/>
+      </w:r>
+      <w:r>
+        <w:rPr>
+          <w:rFonts w:eastAsia="Times New Roman" w:cstheme="minorHAnsi"/>
+          <w:b/>
+          <w:bCs/>
+          <w:color w:val="000000"/>
+        </w:rPr>
+        <w:tab/>
+      </w:r>
+      <w:r>
+        <w:rPr>
+          <w:rFonts w:eastAsia="Times New Roman" w:cstheme="minorHAnsi"/>
+          <w:b/>
+          <w:bCs/>
+          <w:color w:val="000000"/>
+        </w:rPr>
+        <w:tab/>
+      </w:r>
+      <w:r>
+        <w:rPr>
+          <w:rFonts w:eastAsia="Times New Roman" w:cstheme="minorHAnsi"/>
+          <w:b/>
+          <w:bCs/>
+          <w:color w:val="000000"/>
+        </w:rPr>
+        <w:tab/>
+      </w:r>
+      <w:r>
+        <w:rPr>
+          <w:rFonts w:eastAsia="Times New Roman" w:cstheme="minorHAnsi"/>
+          <w:b/>
+          <w:bCs/>
+          <w:color w:val="000000"/>
+        </w:rPr>
+        <w:tab/>
+      </w:r>
+      <w:r>
+        <w:rPr>
+          <w:rFonts w:eastAsia="Times New Roman" w:cstheme="minorHAnsi"/>
+          <w:color w:val="000000"/>
+        </w:rPr>
+        <w:tab/>
+      </w:r>
+      <w:r>
+        <w:rPr>
+          <w:rFonts w:eastAsia="Times New Roman" w:cstheme="minorHAnsi"/>
+          <w:color w:val="000000"/>
+        </w:rPr>
+        <w:t>Project Manager</w:t>
+      </w:r>
+      <w:r>
+        <w:rPr>
+          <w:rFonts w:eastAsia="Times New Roman" w:cstheme="minorHAnsi"/>
+          <w:color w:val="000000"/>
+        </w:rPr>
+        <w:tab/>
+      </w:r>
+      <w:r>
+        <w:rPr>
+          <w:rFonts w:eastAsia="Times New Roman" w:cstheme="minorHAnsi"/>
+          <w:color w:val="000000"/>
+        </w:rPr>
+        <w:tab/>
+      </w:r>
+    </w:p>
+    <w:p>
+      <w:pPr>
+        <w:rPr>
+          <w:rFonts w:eastAsia="Times New Roman" w:cstheme="minorHAnsi"/>
+          <w:color w:val="000000"/>
+        </w:rPr>
+      </w:pPr>
+      <w:r>
+        <w:rPr>
+          <w:rFonts w:eastAsia="Times New Roman" w:cstheme="minorHAnsi"/>
+          <w:color w:val="000000"/>
+        </w:rPr>
+        <w:tab/>
+      </w:r>
+    </w:p>
+    <w:p>
+      <w:pPr>
+        <w:rPr>
+          <w:rFonts w:eastAsia="Times New Roman" w:cstheme="minorHAnsi"/>
+          <w:color w:val="000000"/>
+        </w:rPr>
+      </w:pPr>
+      <w:r>
+        <w:rPr>
+          <w:rFonts w:eastAsia="Times New Roman" w:cstheme="minorHAnsi"/>
+          <w:color w:val="000000"/>
+        </w:rPr>
+        <w:t>Signature:  __________________</w:t>
+      </w:r>
+      <w:r>
+        <w:rPr>
+          <w:rFonts w:eastAsia="Times New Roman" w:cstheme="minorHAnsi"/>
+          <w:color w:val="000000"/>
+        </w:rPr>
+        <w:tab/>
+      </w:r>
+      <w:r>
+        <w:rPr>
+          <w:rFonts w:eastAsia="Times New Roman" w:cstheme="minorHAnsi"/>
+          <w:color w:val="000000"/>
+        </w:rPr>
+        <w:tab/>
+      </w:r>
+      <w:r>
+        <w:rPr>
+          <w:rFonts w:eastAsia="Times New Roman" w:cstheme="minorHAnsi"/>
+          <w:color w:val="000000"/>
+        </w:rPr>
+        <w:tab/>
+      </w:r>
+      <w:r>
+        <w:rPr>
+          <w:rFonts w:eastAsia="Times New Roman" w:cstheme="minorHAnsi"/>
+          <w:color w:val="000000"/>
+        </w:rPr>
+        <w:tab/>
+        <w:t>Date:  8/25/2020</w:t>
+      </w:r>
+      <w:r>
+        <w:rPr>
+          <w:rFonts w:eastAsia="Times New Roman" w:cstheme="minorHAnsi"/>
+          <w:color w:val="000000"/>
+        </w:rPr>
+        <w:tab/>
+      </w:r>
+      <w:r>
+        <w:rPr>
+          <w:rFonts w:eastAsia="Times New Roman" w:cstheme="minorHAnsi"/>
+          <w:color w:val="000000"/>
+        </w:rPr>
+        <w:tab/>
+      </w:r>
+    </w:p>
+    <w:p>
+      <w:pPr>
+        <w:rPr>
+          <w:rFonts w:eastAsia="Times New Roman" w:cstheme="minorHAnsi"/>
+          <w:color w:val="000000"/>
+        </w:rPr>
+      </w:pPr>
+      <w:r>
+        <w:rPr>
+          <w:rFonts w:eastAsia="Times New Roman" w:cstheme="minorHAnsi"/>
+          <w:b/>
+          <w:bCs/>
+          <w:color w:val="000000"/>
+        </w:rPr>
+        <w:t>Kemal Ozturk</w:t>
+      </w:r>
+      <w:r>
+        <w:rPr>
+          <w:rFonts w:eastAsia="Times New Roman" w:cstheme="minorHAnsi"/>
+          <w:b/>
+          <w:bCs/>
+          <w:color w:val="000000"/>
+        </w:rPr>
+        <w:tab/>
+      </w:r>
+      <w:r>
+        <w:rPr>
+          <w:rFonts w:eastAsia="Times New Roman" w:cstheme="minorHAnsi"/>
+          <w:b/>
+          <w:bCs/>
+          <w:color w:val="000000"/>
+        </w:rPr>
+        <w:tab/>
+      </w:r>
+      <w:r>
+        <w:rPr>
+          <w:rFonts w:eastAsia="Times New Roman" w:cstheme="minorHAnsi"/>
+          <w:b/>
+          <w:bCs/>
+          <w:color w:val="000000"/>
+        </w:rPr>
+        <w:tab/>
+      </w:r>
+      <w:r>
+        <w:rPr>
+          <w:rFonts w:eastAsia="Times New Roman" w:cstheme="minorHAnsi"/>
+          <w:b/>
+          <w:bCs/>
+          <w:color w:val="000000"/>
+        </w:rPr>
+        <w:tab/>
+      </w:r>
+      <w:r>
+        <w:rPr>
+          <w:rFonts w:eastAsia="Times New Roman" w:cstheme="minorHAnsi"/>
+          <w:b/>
+          <w:bCs/>
+          <w:color w:val="000000"/>
+        </w:rPr>
+        <w:tab/>
+      </w:r>
+      <w:r>
+        <w:rPr>
+          <w:rFonts w:eastAsia="Times New Roman" w:cstheme="minorHAnsi"/>
+          <w:b/>
+          <w:bCs/>
+          <w:color w:val="000000"/>
+        </w:rPr>
+        <w:tab/>
+      </w:r>
+      <w:r>
+        <w:rPr>
+          <w:rFonts w:eastAsia="Times New Roman" w:cstheme="minorHAnsi"/>
+          <w:color w:val="000000"/>
+        </w:rPr>
+        <w:tab/>
+        <w:t>Developer</w:t>
+      </w:r>
+    </w:p>
+    <w:p>
+      <w:pPr>
+        <w:rPr>
+          <w:rFonts w:eastAsia="Times New Roman" w:cstheme="minorHAnsi"/>
+          <w:color w:val="000000"/>
+        </w:rPr>
+      </w:pPr>
+    </w:p>
+    <w:p>
+      <w:pPr>
+        <w:rPr>
+          <w:rFonts w:eastAsia="Times New Roman" w:cstheme="minorHAnsi"/>
+          <w:color w:val="000000"/>
+        </w:rPr>
+      </w:pPr>
+      <w:r>
+        <w:rPr>
+          <w:rFonts w:eastAsia="Times New Roman" w:cstheme="minorHAnsi"/>
+          <w:color w:val="000000"/>
+        </w:rPr>
+        <w:t>Signature:  __________________</w:t>
+      </w:r>
+      <w:r>
+        <w:rPr>
+          <w:rFonts w:eastAsia="Times New Roman" w:cstheme="minorHAnsi"/>
+          <w:color w:val="000000"/>
+        </w:rPr>
+        <w:tab/>
+      </w:r>
+      <w:r>
+        <w:rPr>
+          <w:rFonts w:eastAsia="Times New Roman" w:cstheme="minorHAnsi"/>
+          <w:color w:val="000000"/>
+        </w:rPr>
+        <w:tab/>
+      </w:r>
+      <w:r>
+        <w:rPr>
+          <w:rFonts w:eastAsia="Times New Roman" w:cstheme="minorHAnsi"/>
+          <w:color w:val="000000"/>
+        </w:rPr>
+        <w:tab/>
+      </w:r>
+      <w:r>
+        <w:rPr>
+          <w:rFonts w:eastAsia="Times New Roman" w:cstheme="minorHAnsi"/>
+          <w:color w:val="000000"/>
+        </w:rPr>
+        <w:tab/>
+        <w:t>Date:  8/25/2020</w:t>
+      </w:r>
+      <w:r>
+        <w:rPr>
+          <w:rFonts w:eastAsia="Times New Roman" w:cstheme="minorHAnsi"/>
+          <w:color w:val="000000"/>
+        </w:rPr>
+        <w:tab/>
+      </w:r>
+      <w:r>
+        <w:rPr>
+          <w:rFonts w:eastAsia="Times New Roman" w:cstheme="minorHAnsi"/>
+          <w:color w:val="000000"/>
+        </w:rPr>
+        <w:tab/>
+      </w:r>
+    </w:p>
+    <w:p>
+      <w:pPr>
+        <w:rPr>
+          <w:rFonts w:eastAsia="Times New Roman" w:cstheme="minorHAnsi"/>
+          <w:color w:val="000000"/>
+        </w:rPr>
+      </w:pPr>
+      <w:r>
+        <w:rPr>
+          <w:rFonts w:eastAsia="Times New Roman" w:cstheme="minorHAnsi"/>
+          <w:b/>
+          <w:bCs/>
+          <w:color w:val="000000"/>
+        </w:rPr>
+        <w:t>Lauren Tillery</w:t>
+      </w:r>
+      <w:r>
+        <w:rPr>
+          <w:rFonts w:eastAsia="Times New Roman" w:cstheme="minorHAnsi"/>
+          <w:b/>
+          <w:bCs/>
+          <w:color w:val="000000"/>
+        </w:rPr>
+        <w:tab/>
+      </w:r>
+      <w:r>
+        <w:rPr>
+          <w:rFonts w:eastAsia="Times New Roman" w:cstheme="minorHAnsi"/>
+          <w:b/>
+          <w:bCs/>
+          <w:color w:val="000000"/>
+        </w:rPr>
+        <w:tab/>
+      </w:r>
+      <w:r>
+        <w:rPr>
+          <w:rFonts w:eastAsia="Times New Roman" w:cstheme="minorHAnsi"/>
+          <w:b/>
+          <w:bCs/>
+          <w:color w:val="000000"/>
+        </w:rPr>
+        <w:tab/>
+      </w:r>
+      <w:r>
+        <w:rPr>
+          <w:rFonts w:eastAsia="Times New Roman" w:cstheme="minorHAnsi"/>
+          <w:b/>
+          <w:bCs/>
+          <w:color w:val="000000"/>
+        </w:rPr>
+        <w:tab/>
+      </w:r>
+      <w:r>
+        <w:rPr>
+          <w:rFonts w:eastAsia="Times New Roman" w:cstheme="minorHAnsi"/>
+          <w:b/>
+          <w:bCs/>
+          <w:color w:val="000000"/>
+        </w:rPr>
+        <w:tab/>
+      </w:r>
+      <w:r>
+        <w:rPr>
+          <w:rFonts w:eastAsia="Times New Roman" w:cstheme="minorHAnsi"/>
+          <w:b/>
+          <w:bCs/>
+          <w:color w:val="000000"/>
+        </w:rPr>
+        <w:tab/>
+      </w:r>
+      <w:r>
+        <w:rPr>
+          <w:rFonts w:eastAsia="Times New Roman" w:cstheme="minorHAnsi"/>
+          <w:color w:val="000000"/>
+        </w:rPr>
+        <w:tab/>
+        <w:t>Developer</w:t>
+      </w:r>
+    </w:p>
+    <w:p>
+      <w:pPr>
+        <w:rPr>
+          <w:rFonts w:eastAsia="Times New Roman" w:cstheme="minorHAnsi"/>
+          <w:color w:val="000000"/>
+        </w:rPr>
+      </w:pPr>
+      <w:r>
+        <w:rPr>
+          <w:rFonts w:eastAsia="Times New Roman" w:cstheme="minorHAnsi"/>
+          <w:color w:val="000000"/>
+        </w:rPr>
+        <w:tab/>
+      </w:r>
+      <w:r>
+        <w:rPr>
+          <w:rFonts w:eastAsia="Times New Roman" w:cstheme="minorHAnsi"/>
+          <w:color w:val="000000"/>
+        </w:rPr>
+        <w:tab/>
+      </w:r>
+      <w:r>
+        <w:rPr>
+          <w:rFonts w:eastAsia="Times New Roman" w:cstheme="minorHAnsi"/>
+          <w:color w:val="000000"/>
+        </w:rPr>
+        <w:tab/>
+      </w:r>
+      <w:r>
+        <w:rPr>
+          <w:rFonts w:eastAsia="Times New Roman" w:cstheme="minorHAnsi"/>
+          <w:color w:val="000000"/>
+        </w:rPr>
+        <w:tab/>
+      </w:r>
+      <w:r>
+        <w:rPr>
+          <w:rFonts w:eastAsia="Times New Roman" w:cstheme="minorHAnsi"/>
+          <w:color w:val="000000"/>
+        </w:rPr>
+        <w:tab/>
+      </w:r>
+    </w:p>
+    <w:p>
+      <w:pPr>
+        <w:rPr>
+          <w:rFonts w:eastAsia="Times New Roman" w:cstheme="minorHAnsi"/>
+          <w:color w:val="000000"/>
+        </w:rPr>
+      </w:pPr>
+      <w:r>
+        <w:rPr>
+          <w:rFonts w:eastAsia="Times New Roman" w:cstheme="minorHAnsi"/>
+          <w:color w:val="000000"/>
+        </w:rPr>
+        <w:tab/>
+      </w:r>
+      <w:r>
+        <w:rPr>
+          <w:rFonts w:eastAsia="Times New Roman" w:cstheme="minorHAnsi"/>
+          <w:color w:val="000000"/>
+        </w:rPr>
+        <w:tab/>
+      </w:r>
+      <w:r>
+        <w:rPr>
+          <w:rFonts w:eastAsia="Times New Roman" w:cstheme="minorHAnsi"/>
+          <w:color w:val="000000"/>
+        </w:rPr>
+        <w:tab/>
+      </w:r>
+      <w:r>
+        <w:rPr>
+          <w:rFonts w:eastAsia="Times New Roman" w:cstheme="minorHAnsi"/>
+          <w:color w:val="000000"/>
+        </w:rPr>
+        <w:tab/>
+      </w:r>
+      <w:r>
+        <w:rPr>
+          <w:rFonts w:eastAsia="Times New Roman" w:cstheme="minorHAnsi"/>
+          <w:color w:val="000000"/>
+        </w:rPr>
+        <w:tab/>
+      </w:r>
+      <w:r>
+        <w:rPr>
+          <w:rFonts w:eastAsia="Times New Roman" w:cstheme="minorHAnsi"/>
+          <w:color w:val="000000"/>
+        </w:rPr>
+        <w:tab/>
+      </w:r>
+    </w:p>
+    <w:p/>
     <w:p>
       <w:pPr>
         <w:spacing w:after="0" w:line="288" w:lineRule="auto"/>
@@ -3755,10 +5327,7 @@
         <w:t>Thomas</w:t>
       </w:r>
       <w:r>
-        <w:t>.</w:t>
-      </w:r>
-      <w:r>
-        <w:t xml:space="preserve"> (2020). </w:t>
+        <w:t xml:space="preserve">. (2020). </w:t>
       </w:r>
       <w:r>
         <w:t>Computer penetration rate among households worldwide 2005-2019</w:t>
@@ -3827,6 +5396,59 @@
 </w:endnotes>
 </file>
 
+<file path=word/footer1.xml><?xml version="1.0" encoding="utf-8"?>
+<w:ftr xmlns:wpc="http://schemas.microsoft.com/office/word/2010/wordprocessingCanvas" xmlns:cx="http://schemas.microsoft.com/office/drawing/2014/chartex" xmlns:cx1="http://schemas.microsoft.com/office/drawing/2015/9/8/chartex" xmlns:cx2="http://schemas.microsoft.com/office/drawing/2015/10/21/chartex" xmlns:cx3="http://schemas.microsoft.com/office/drawing/2016/5/9/chartex" xmlns:cx4="http://schemas.microsoft.com/office/drawing/2016/5/10/chartex" xmlns:cx5="http://schemas.microsoft.com/office/drawing/2016/5/11/chartex" xmlns:cx6="http://schemas.microsoft.com/office/drawing/2016/5/12/chartex" xmlns:cx7="http://schemas.microsoft.com/office/drawing/2016/5/13/chartex" xmlns:cx8="http://schemas.microsoft.com/office/drawing/2016/5/14/chartex" xmlns:mc="http://schemas.openxmlformats.org/markup-compatibility/2006" xmlns:aink="http://schemas.microsoft.com/office/drawing/2016/ink" xmlns:am3d="http://schemas.microsoft.com/office/drawing/2017/model3d" xmlns:o="urn:schemas-microsoft-com:office:office" xmlns:r="http://schemas.openxmlformats.org/officeDocument/2006/relationships" xmlns:m="http://schemas.openxmlformats.org/officeDocument/2006/math" xmlns:v="urn:schemas-microsoft-com:vml" xmlns:wp14="http://schemas.microsoft.com/office/word/2010/wordprocessingDrawing" xmlns:wp="http://schemas.openxmlformats.org/drawingml/2006/wordprocessingDrawing" xmlns:w10="urn:schemas-microsoft-com:office:word" xmlns:w="http://schemas.openxmlformats.org/wordprocessingml/2006/main" xmlns:w14="http://schemas.microsoft.com/office/word/2010/wordml" xmlns:w15="http://schemas.microsoft.com/office/word/2012/wordml" xmlns:w16cex="http://schemas.microsoft.com/office/word/2018/wordml/cex" xmlns:w16cid="http://schemas.microsoft.com/office/word/2016/wordml/cid" xmlns:w16="http://schemas.microsoft.com/office/word/2018/wordml" xmlns:w16se="http://schemas.microsoft.com/office/word/2015/wordml/symex" xmlns:wpg="http://schemas.microsoft.com/office/word/2010/wordprocessingGroup" xmlns:wpi="http://schemas.microsoft.com/office/word/2010/wordprocessingInk" xmlns:wne="http://schemas.microsoft.com/office/word/2006/wordml" xmlns:wps="http://schemas.microsoft.com/office/word/2010/wordprocessingShape" mc:Ignorable="w14 w15 w16se w16cid w16 w16cex wp14">
+  <w:sdt>
+    <w:sdtPr>
+      <w:id w:val="794867012"/>
+      <w:docPartObj>
+        <w:docPartGallery w:val="Page Numbers (Bottom of Page)"/>
+        <w:docPartUnique/>
+      </w:docPartObj>
+    </w:sdtPr>
+    <w:sdtEndPr>
+      <w:rPr>
+        <w:noProof/>
+      </w:rPr>
+    </w:sdtEndPr>
+    <w:sdtContent>
+      <w:p>
+        <w:pPr>
+          <w:pStyle w:val="Footer"/>
+          <w:jc w:val="right"/>
+        </w:pPr>
+        <w:r>
+          <w:fldChar w:fldCharType="begin"/>
+        </w:r>
+        <w:r>
+          <w:instrText xml:space="preserve"> PAGE   \* MERGEFORMAT </w:instrText>
+        </w:r>
+        <w:r>
+          <w:fldChar w:fldCharType="separate"/>
+        </w:r>
+        <w:r>
+          <w:rPr>
+            <w:noProof/>
+          </w:rPr>
+          <w:t>2</w:t>
+        </w:r>
+        <w:r>
+          <w:rPr>
+            <w:noProof/>
+          </w:rPr>
+          <w:fldChar w:fldCharType="end"/>
+        </w:r>
+      </w:p>
+    </w:sdtContent>
+  </w:sdt>
+  <w:p>
+    <w:pPr>
+      <w:pStyle w:val="Footer"/>
+    </w:pPr>
+  </w:p>
+</w:ftr>
+</file>
+
 <file path=word/footnotes.xml><?xml version="1.0" encoding="utf-8"?>
 <w:footnotes xmlns:wpc="http://schemas.microsoft.com/office/word/2010/wordprocessingCanvas" xmlns:cx="http://schemas.microsoft.com/office/drawing/2014/chartex" xmlns:cx1="http://schemas.microsoft.com/office/drawing/2015/9/8/chartex" xmlns:cx2="http://schemas.microsoft.com/office/drawing/2015/10/21/chartex" xmlns:cx3="http://schemas.microsoft.com/office/drawing/2016/5/9/chartex" xmlns:cx4="http://schemas.microsoft.com/office/drawing/2016/5/10/chartex" xmlns:cx5="http://schemas.microsoft.com/office/drawing/2016/5/11/chartex" xmlns:cx6="http://schemas.microsoft.com/office/drawing/2016/5/12/chartex" xmlns:cx7="http://schemas.microsoft.com/office/drawing/2016/5/13/chartex" xmlns:cx8="http://schemas.microsoft.com/office/drawing/2016/5/14/chartex" xmlns:mc="http://schemas.openxmlformats.org/markup-compatibility/2006" xmlns:aink="http://schemas.microsoft.com/office/drawing/2016/ink" xmlns:am3d="http://schemas.microsoft.com/office/drawing/2017/model3d" xmlns:o="urn:schemas-microsoft-com:office:office" xmlns:r="http://schemas.openxmlformats.org/officeDocument/2006/relationships" xmlns:m="http://schemas.openxmlformats.org/officeDocument/2006/math" xmlns:v="urn:schemas-microsoft-com:vml" xmlns:wp14="http://schemas.microsoft.com/office/word/2010/wordprocessingDrawing" xmlns:wp="http://schemas.openxmlformats.org/drawingml/2006/wordprocessingDrawing" xmlns:w10="urn:schemas-microsoft-com:office:word" xmlns:w="http://schemas.openxmlformats.org/wordprocessingml/2006/main" xmlns:w14="http://schemas.microsoft.com/office/word/2010/wordml" xmlns:w15="http://schemas.microsoft.com/office/word/2012/wordml" xmlns:w16cex="http://schemas.microsoft.com/office/word/2018/wordml/cex" xmlns:w16cid="http://schemas.microsoft.com/office/word/2016/wordml/cid" xmlns:w16="http://schemas.microsoft.com/office/word/2018/wordml" xmlns:w16se="http://schemas.microsoft.com/office/word/2015/wordml/symex" xmlns:wpg="http://schemas.microsoft.com/office/word/2010/wordprocessingGroup" xmlns:wpi="http://schemas.microsoft.com/office/word/2010/wordprocessingInk" xmlns:wne="http://schemas.microsoft.com/office/word/2006/wordml" xmlns:wps="http://schemas.microsoft.com/office/word/2010/wordprocessingShape" mc:Ignorable="w14 w15 w16se w16cid w16 w16cex wp14">
   <w:footnote w:type="separator" w:id="-1">
@@ -3855,6 +5477,119 @@
 <file path=word/numbering.xml><?xml version="1.0" encoding="utf-8"?>
 <w:numbering xmlns:wpc="http://schemas.microsoft.com/office/word/2010/wordprocessingCanvas" xmlns:cx="http://schemas.microsoft.com/office/drawing/2014/chartex" xmlns:cx1="http://schemas.microsoft.com/office/drawing/2015/9/8/chartex" xmlns:cx2="http://schemas.microsoft.com/office/drawing/2015/10/21/chartex" xmlns:cx3="http://schemas.microsoft.com/office/drawing/2016/5/9/chartex" xmlns:cx4="http://schemas.microsoft.com/office/drawing/2016/5/10/chartex" xmlns:cx5="http://schemas.microsoft.com/office/drawing/2016/5/11/chartex" xmlns:cx6="http://schemas.microsoft.com/office/drawing/2016/5/12/chartex" xmlns:cx7="http://schemas.microsoft.com/office/drawing/2016/5/13/chartex" xmlns:cx8="http://schemas.microsoft.com/office/drawing/2016/5/14/chartex" xmlns:mc="http://schemas.openxmlformats.org/markup-compatibility/2006" xmlns:aink="http://schemas.microsoft.com/office/drawing/2016/ink" xmlns:am3d="http://schemas.microsoft.com/office/drawing/2017/model3d" xmlns:o="urn:schemas-microsoft-com:office:office" xmlns:r="http://schemas.openxmlformats.org/officeDocument/2006/relationships" xmlns:m="http://schemas.openxmlformats.org/officeDocument/2006/math" xmlns:v="urn:schemas-microsoft-com:vml" xmlns:wp14="http://schemas.microsoft.com/office/word/2010/wordprocessingDrawing" xmlns:wp="http://schemas.openxmlformats.org/drawingml/2006/wordprocessingDrawing" xmlns:w10="urn:schemas-microsoft-com:office:word" xmlns:w="http://schemas.openxmlformats.org/wordprocessingml/2006/main" xmlns:w14="http://schemas.microsoft.com/office/word/2010/wordml" xmlns:w15="http://schemas.microsoft.com/office/word/2012/wordml" xmlns:w16cex="http://schemas.microsoft.com/office/word/2018/wordml/cex" xmlns:w16cid="http://schemas.microsoft.com/office/word/2016/wordml/cid" xmlns:w16="http://schemas.microsoft.com/office/word/2018/wordml" xmlns:w16se="http://schemas.microsoft.com/office/word/2015/wordml/symex" xmlns:wpg="http://schemas.microsoft.com/office/word/2010/wordprocessingGroup" xmlns:wpi="http://schemas.microsoft.com/office/word/2010/wordprocessingInk" xmlns:wne="http://schemas.microsoft.com/office/word/2006/wordml" xmlns:wps="http://schemas.microsoft.com/office/word/2010/wordprocessingShape" mc:Ignorable="w14 w15 w16se w16cid w16 w16cex wp14">
   <w:abstractNum w:abstractNumId="0" w15:restartNumberingAfterBreak="0">
+    <w:nsid w:val="01F004CF"/>
+    <w:multiLevelType w:val="hybridMultilevel"/>
+    <w:tmpl w:val="4EEE741A"/>
+    <w:lvl w:ilvl="0" w:tplc="04090001">
+      <w:start w:val="1"/>
+      <w:numFmt w:val="bullet"/>
+      <w:lvlText w:val=""/>
+      <w:lvlJc w:val="left"/>
+      <w:pPr>
+        <w:ind w:left="1440" w:hanging="360"/>
+      </w:pPr>
+      <w:rPr>
+        <w:rFonts w:ascii="Symbol" w:hAnsi="Symbol" w:hint="default"/>
+      </w:rPr>
+    </w:lvl>
+    <w:lvl w:ilvl="1" w:tplc="04090003" w:tentative="1">
+      <w:start w:val="1"/>
+      <w:numFmt w:val="bullet"/>
+      <w:lvlText w:val="o"/>
+      <w:lvlJc w:val="left"/>
+      <w:pPr>
+        <w:ind w:left="2160" w:hanging="360"/>
+      </w:pPr>
+      <w:rPr>
+        <w:rFonts w:ascii="Courier New" w:hAnsi="Courier New" w:cs="Courier New" w:hint="default"/>
+      </w:rPr>
+    </w:lvl>
+    <w:lvl w:ilvl="2" w:tplc="04090005" w:tentative="1">
+      <w:start w:val="1"/>
+      <w:numFmt w:val="bullet"/>
+      <w:lvlText w:val=""/>
+      <w:lvlJc w:val="left"/>
+      <w:pPr>
+        <w:ind w:left="2880" w:hanging="360"/>
+      </w:pPr>
+      <w:rPr>
+        <w:rFonts w:ascii="Wingdings" w:hAnsi="Wingdings" w:hint="default"/>
+      </w:rPr>
+    </w:lvl>
+    <w:lvl w:ilvl="3" w:tplc="04090001" w:tentative="1">
+      <w:start w:val="1"/>
+      <w:numFmt w:val="bullet"/>
+      <w:lvlText w:val=""/>
+      <w:lvlJc w:val="left"/>
+      <w:pPr>
+        <w:ind w:left="3600" w:hanging="360"/>
+      </w:pPr>
+      <w:rPr>
+        <w:rFonts w:ascii="Symbol" w:hAnsi="Symbol" w:hint="default"/>
+      </w:rPr>
+    </w:lvl>
+    <w:lvl w:ilvl="4" w:tplc="04090003" w:tentative="1">
+      <w:start w:val="1"/>
+      <w:numFmt w:val="bullet"/>
+      <w:lvlText w:val="o"/>
+      <w:lvlJc w:val="left"/>
+      <w:pPr>
+        <w:ind w:left="4320" w:hanging="360"/>
+      </w:pPr>
+      <w:rPr>
+        <w:rFonts w:ascii="Courier New" w:hAnsi="Courier New" w:cs="Courier New" w:hint="default"/>
+      </w:rPr>
+    </w:lvl>
+    <w:lvl w:ilvl="5" w:tplc="04090005" w:tentative="1">
+      <w:start w:val="1"/>
+      <w:numFmt w:val="bullet"/>
+      <w:lvlText w:val=""/>
+      <w:lvlJc w:val="left"/>
+      <w:pPr>
+        <w:ind w:left="5040" w:hanging="360"/>
+      </w:pPr>
+      <w:rPr>
+        <w:rFonts w:ascii="Wingdings" w:hAnsi="Wingdings" w:hint="default"/>
+      </w:rPr>
+    </w:lvl>
+    <w:lvl w:ilvl="6" w:tplc="04090001" w:tentative="1">
+      <w:start w:val="1"/>
+      <w:numFmt w:val="bullet"/>
+      <w:lvlText w:val=""/>
+      <w:lvlJc w:val="left"/>
+      <w:pPr>
+        <w:ind w:left="5760" w:hanging="360"/>
+      </w:pPr>
+      <w:rPr>
+        <w:rFonts w:ascii="Symbol" w:hAnsi="Symbol" w:hint="default"/>
+      </w:rPr>
+    </w:lvl>
+    <w:lvl w:ilvl="7" w:tplc="04090003" w:tentative="1">
+      <w:start w:val="1"/>
+      <w:numFmt w:val="bullet"/>
+      <w:lvlText w:val="o"/>
+      <w:lvlJc w:val="left"/>
+      <w:pPr>
+        <w:ind w:left="6480" w:hanging="360"/>
+      </w:pPr>
+      <w:rPr>
+        <w:rFonts w:ascii="Courier New" w:hAnsi="Courier New" w:cs="Courier New" w:hint="default"/>
+      </w:rPr>
+    </w:lvl>
+    <w:lvl w:ilvl="8" w:tplc="04090005" w:tentative="1">
+      <w:start w:val="1"/>
+      <w:numFmt w:val="bullet"/>
+      <w:lvlText w:val=""/>
+      <w:lvlJc w:val="left"/>
+      <w:pPr>
+        <w:ind w:left="7200" w:hanging="360"/>
+      </w:pPr>
+      <w:rPr>
+        <w:rFonts w:ascii="Wingdings" w:hAnsi="Wingdings" w:hint="default"/>
+      </w:rPr>
+    </w:lvl>
+  </w:abstractNum>
+  <w:abstractNum w:abstractNumId="1" w15:restartNumberingAfterBreak="0">
     <w:nsid w:val="02302162"/>
     <w:multiLevelType w:val="hybridMultilevel"/>
     <w:tmpl w:val="EB662FBC"/>
@@ -3967,7 +5702,233 @@
       </w:rPr>
     </w:lvl>
   </w:abstractNum>
-  <w:abstractNum w:abstractNumId="1" w15:restartNumberingAfterBreak="0">
+  <w:abstractNum w:abstractNumId="2" w15:restartNumberingAfterBreak="0">
+    <w:nsid w:val="0D46790F"/>
+    <w:multiLevelType w:val="hybridMultilevel"/>
+    <w:tmpl w:val="FE40817A"/>
+    <w:lvl w:ilvl="0" w:tplc="04090001">
+      <w:start w:val="1"/>
+      <w:numFmt w:val="bullet"/>
+      <w:lvlText w:val=""/>
+      <w:lvlJc w:val="left"/>
+      <w:pPr>
+        <w:ind w:left="1440" w:hanging="360"/>
+      </w:pPr>
+      <w:rPr>
+        <w:rFonts w:ascii="Symbol" w:hAnsi="Symbol" w:hint="default"/>
+      </w:rPr>
+    </w:lvl>
+    <w:lvl w:ilvl="1" w:tplc="04090003" w:tentative="1">
+      <w:start w:val="1"/>
+      <w:numFmt w:val="bullet"/>
+      <w:lvlText w:val="o"/>
+      <w:lvlJc w:val="left"/>
+      <w:pPr>
+        <w:ind w:left="2160" w:hanging="360"/>
+      </w:pPr>
+      <w:rPr>
+        <w:rFonts w:ascii="Courier New" w:hAnsi="Courier New" w:cs="Courier New" w:hint="default"/>
+      </w:rPr>
+    </w:lvl>
+    <w:lvl w:ilvl="2" w:tplc="04090005" w:tentative="1">
+      <w:start w:val="1"/>
+      <w:numFmt w:val="bullet"/>
+      <w:lvlText w:val=""/>
+      <w:lvlJc w:val="left"/>
+      <w:pPr>
+        <w:ind w:left="2880" w:hanging="360"/>
+      </w:pPr>
+      <w:rPr>
+        <w:rFonts w:ascii="Wingdings" w:hAnsi="Wingdings" w:hint="default"/>
+      </w:rPr>
+    </w:lvl>
+    <w:lvl w:ilvl="3" w:tplc="04090001" w:tentative="1">
+      <w:start w:val="1"/>
+      <w:numFmt w:val="bullet"/>
+      <w:lvlText w:val=""/>
+      <w:lvlJc w:val="left"/>
+      <w:pPr>
+        <w:ind w:left="3600" w:hanging="360"/>
+      </w:pPr>
+      <w:rPr>
+        <w:rFonts w:ascii="Symbol" w:hAnsi="Symbol" w:hint="default"/>
+      </w:rPr>
+    </w:lvl>
+    <w:lvl w:ilvl="4" w:tplc="04090003" w:tentative="1">
+      <w:start w:val="1"/>
+      <w:numFmt w:val="bullet"/>
+      <w:lvlText w:val="o"/>
+      <w:lvlJc w:val="left"/>
+      <w:pPr>
+        <w:ind w:left="4320" w:hanging="360"/>
+      </w:pPr>
+      <w:rPr>
+        <w:rFonts w:ascii="Courier New" w:hAnsi="Courier New" w:cs="Courier New" w:hint="default"/>
+      </w:rPr>
+    </w:lvl>
+    <w:lvl w:ilvl="5" w:tplc="04090005" w:tentative="1">
+      <w:start w:val="1"/>
+      <w:numFmt w:val="bullet"/>
+      <w:lvlText w:val=""/>
+      <w:lvlJc w:val="left"/>
+      <w:pPr>
+        <w:ind w:left="5040" w:hanging="360"/>
+      </w:pPr>
+      <w:rPr>
+        <w:rFonts w:ascii="Wingdings" w:hAnsi="Wingdings" w:hint="default"/>
+      </w:rPr>
+    </w:lvl>
+    <w:lvl w:ilvl="6" w:tplc="04090001" w:tentative="1">
+      <w:start w:val="1"/>
+      <w:numFmt w:val="bullet"/>
+      <w:lvlText w:val=""/>
+      <w:lvlJc w:val="left"/>
+      <w:pPr>
+        <w:ind w:left="5760" w:hanging="360"/>
+      </w:pPr>
+      <w:rPr>
+        <w:rFonts w:ascii="Symbol" w:hAnsi="Symbol" w:hint="default"/>
+      </w:rPr>
+    </w:lvl>
+    <w:lvl w:ilvl="7" w:tplc="04090003" w:tentative="1">
+      <w:start w:val="1"/>
+      <w:numFmt w:val="bullet"/>
+      <w:lvlText w:val="o"/>
+      <w:lvlJc w:val="left"/>
+      <w:pPr>
+        <w:ind w:left="6480" w:hanging="360"/>
+      </w:pPr>
+      <w:rPr>
+        <w:rFonts w:ascii="Courier New" w:hAnsi="Courier New" w:cs="Courier New" w:hint="default"/>
+      </w:rPr>
+    </w:lvl>
+    <w:lvl w:ilvl="8" w:tplc="04090005" w:tentative="1">
+      <w:start w:val="1"/>
+      <w:numFmt w:val="bullet"/>
+      <w:lvlText w:val=""/>
+      <w:lvlJc w:val="left"/>
+      <w:pPr>
+        <w:ind w:left="7200" w:hanging="360"/>
+      </w:pPr>
+      <w:rPr>
+        <w:rFonts w:ascii="Wingdings" w:hAnsi="Wingdings" w:hint="default"/>
+      </w:rPr>
+    </w:lvl>
+  </w:abstractNum>
+  <w:abstractNum w:abstractNumId="3" w15:restartNumberingAfterBreak="0">
+    <w:nsid w:val="11F35357"/>
+    <w:multiLevelType w:val="hybridMultilevel"/>
+    <w:tmpl w:val="01789578"/>
+    <w:lvl w:ilvl="0" w:tplc="04090001">
+      <w:start w:val="1"/>
+      <w:numFmt w:val="bullet"/>
+      <w:lvlText w:val=""/>
+      <w:lvlJc w:val="left"/>
+      <w:pPr>
+        <w:ind w:left="720" w:hanging="360"/>
+      </w:pPr>
+      <w:rPr>
+        <w:rFonts w:ascii="Symbol" w:hAnsi="Symbol" w:hint="default"/>
+      </w:rPr>
+    </w:lvl>
+    <w:lvl w:ilvl="1" w:tplc="04090003" w:tentative="1">
+      <w:start w:val="1"/>
+      <w:numFmt w:val="bullet"/>
+      <w:lvlText w:val="o"/>
+      <w:lvlJc w:val="left"/>
+      <w:pPr>
+        <w:ind w:left="1440" w:hanging="360"/>
+      </w:pPr>
+      <w:rPr>
+        <w:rFonts w:ascii="Courier New" w:hAnsi="Courier New" w:cs="Courier New" w:hint="default"/>
+      </w:rPr>
+    </w:lvl>
+    <w:lvl w:ilvl="2" w:tplc="04090005" w:tentative="1">
+      <w:start w:val="1"/>
+      <w:numFmt w:val="bullet"/>
+      <w:lvlText w:val=""/>
+      <w:lvlJc w:val="left"/>
+      <w:pPr>
+        <w:ind w:left="2160" w:hanging="360"/>
+      </w:pPr>
+      <w:rPr>
+        <w:rFonts w:ascii="Wingdings" w:hAnsi="Wingdings" w:hint="default"/>
+      </w:rPr>
+    </w:lvl>
+    <w:lvl w:ilvl="3" w:tplc="04090001" w:tentative="1">
+      <w:start w:val="1"/>
+      <w:numFmt w:val="bullet"/>
+      <w:lvlText w:val=""/>
+      <w:lvlJc w:val="left"/>
+      <w:pPr>
+        <w:ind w:left="2880" w:hanging="360"/>
+      </w:pPr>
+      <w:rPr>
+        <w:rFonts w:ascii="Symbol" w:hAnsi="Symbol" w:hint="default"/>
+      </w:rPr>
+    </w:lvl>
+    <w:lvl w:ilvl="4" w:tplc="04090003" w:tentative="1">
+      <w:start w:val="1"/>
+      <w:numFmt w:val="bullet"/>
+      <w:lvlText w:val="o"/>
+      <w:lvlJc w:val="left"/>
+      <w:pPr>
+        <w:ind w:left="3600" w:hanging="360"/>
+      </w:pPr>
+      <w:rPr>
+        <w:rFonts w:ascii="Courier New" w:hAnsi="Courier New" w:cs="Courier New" w:hint="default"/>
+      </w:rPr>
+    </w:lvl>
+    <w:lvl w:ilvl="5" w:tplc="04090005" w:tentative="1">
+      <w:start w:val="1"/>
+      <w:numFmt w:val="bullet"/>
+      <w:lvlText w:val=""/>
+      <w:lvlJc w:val="left"/>
+      <w:pPr>
+        <w:ind w:left="4320" w:hanging="360"/>
+      </w:pPr>
+      <w:rPr>
+        <w:rFonts w:ascii="Wingdings" w:hAnsi="Wingdings" w:hint="default"/>
+      </w:rPr>
+    </w:lvl>
+    <w:lvl w:ilvl="6" w:tplc="04090001" w:tentative="1">
+      <w:start w:val="1"/>
+      <w:numFmt w:val="bullet"/>
+      <w:lvlText w:val=""/>
+      <w:lvlJc w:val="left"/>
+      <w:pPr>
+        <w:ind w:left="5040" w:hanging="360"/>
+      </w:pPr>
+      <w:rPr>
+        <w:rFonts w:ascii="Symbol" w:hAnsi="Symbol" w:hint="default"/>
+      </w:rPr>
+    </w:lvl>
+    <w:lvl w:ilvl="7" w:tplc="04090003" w:tentative="1">
+      <w:start w:val="1"/>
+      <w:numFmt w:val="bullet"/>
+      <w:lvlText w:val="o"/>
+      <w:lvlJc w:val="left"/>
+      <w:pPr>
+        <w:ind w:left="5760" w:hanging="360"/>
+      </w:pPr>
+      <w:rPr>
+        <w:rFonts w:ascii="Courier New" w:hAnsi="Courier New" w:cs="Courier New" w:hint="default"/>
+      </w:rPr>
+    </w:lvl>
+    <w:lvl w:ilvl="8" w:tplc="04090005" w:tentative="1">
+      <w:start w:val="1"/>
+      <w:numFmt w:val="bullet"/>
+      <w:lvlText w:val=""/>
+      <w:lvlJc w:val="left"/>
+      <w:pPr>
+        <w:ind w:left="6480" w:hanging="360"/>
+      </w:pPr>
+      <w:rPr>
+        <w:rFonts w:ascii="Wingdings" w:hAnsi="Wingdings" w:hint="default"/>
+      </w:rPr>
+    </w:lvl>
+  </w:abstractNum>
+  <w:abstractNum w:abstractNumId="4" w15:restartNumberingAfterBreak="0">
     <w:nsid w:val="1482775B"/>
     <w:multiLevelType w:val="multilevel"/>
     <w:tmpl w:val="0EBA3C40"/>
@@ -4060,7 +6021,233 @@
       </w:pPr>
     </w:lvl>
   </w:abstractNum>
-  <w:abstractNum w:abstractNumId="2" w15:restartNumberingAfterBreak="0">
+  <w:abstractNum w:abstractNumId="5" w15:restartNumberingAfterBreak="0">
+    <w:nsid w:val="17E90629"/>
+    <w:multiLevelType w:val="hybridMultilevel"/>
+    <w:tmpl w:val="F0FC88F0"/>
+    <w:lvl w:ilvl="0" w:tplc="04090001">
+      <w:start w:val="1"/>
+      <w:numFmt w:val="bullet"/>
+      <w:lvlText w:val=""/>
+      <w:lvlJc w:val="left"/>
+      <w:pPr>
+        <w:ind w:left="1440" w:hanging="360"/>
+      </w:pPr>
+      <w:rPr>
+        <w:rFonts w:ascii="Symbol" w:hAnsi="Symbol" w:hint="default"/>
+      </w:rPr>
+    </w:lvl>
+    <w:lvl w:ilvl="1" w:tplc="04090003" w:tentative="1">
+      <w:start w:val="1"/>
+      <w:numFmt w:val="bullet"/>
+      <w:lvlText w:val="o"/>
+      <w:lvlJc w:val="left"/>
+      <w:pPr>
+        <w:ind w:left="2160" w:hanging="360"/>
+      </w:pPr>
+      <w:rPr>
+        <w:rFonts w:ascii="Courier New" w:hAnsi="Courier New" w:cs="Courier New" w:hint="default"/>
+      </w:rPr>
+    </w:lvl>
+    <w:lvl w:ilvl="2" w:tplc="04090005" w:tentative="1">
+      <w:start w:val="1"/>
+      <w:numFmt w:val="bullet"/>
+      <w:lvlText w:val=""/>
+      <w:lvlJc w:val="left"/>
+      <w:pPr>
+        <w:ind w:left="2880" w:hanging="360"/>
+      </w:pPr>
+      <w:rPr>
+        <w:rFonts w:ascii="Wingdings" w:hAnsi="Wingdings" w:hint="default"/>
+      </w:rPr>
+    </w:lvl>
+    <w:lvl w:ilvl="3" w:tplc="04090001" w:tentative="1">
+      <w:start w:val="1"/>
+      <w:numFmt w:val="bullet"/>
+      <w:lvlText w:val=""/>
+      <w:lvlJc w:val="left"/>
+      <w:pPr>
+        <w:ind w:left="3600" w:hanging="360"/>
+      </w:pPr>
+      <w:rPr>
+        <w:rFonts w:ascii="Symbol" w:hAnsi="Symbol" w:hint="default"/>
+      </w:rPr>
+    </w:lvl>
+    <w:lvl w:ilvl="4" w:tplc="04090003" w:tentative="1">
+      <w:start w:val="1"/>
+      <w:numFmt w:val="bullet"/>
+      <w:lvlText w:val="o"/>
+      <w:lvlJc w:val="left"/>
+      <w:pPr>
+        <w:ind w:left="4320" w:hanging="360"/>
+      </w:pPr>
+      <w:rPr>
+        <w:rFonts w:ascii="Courier New" w:hAnsi="Courier New" w:cs="Courier New" w:hint="default"/>
+      </w:rPr>
+    </w:lvl>
+    <w:lvl w:ilvl="5" w:tplc="04090005" w:tentative="1">
+      <w:start w:val="1"/>
+      <w:numFmt w:val="bullet"/>
+      <w:lvlText w:val=""/>
+      <w:lvlJc w:val="left"/>
+      <w:pPr>
+        <w:ind w:left="5040" w:hanging="360"/>
+      </w:pPr>
+      <w:rPr>
+        <w:rFonts w:ascii="Wingdings" w:hAnsi="Wingdings" w:hint="default"/>
+      </w:rPr>
+    </w:lvl>
+    <w:lvl w:ilvl="6" w:tplc="04090001" w:tentative="1">
+      <w:start w:val="1"/>
+      <w:numFmt w:val="bullet"/>
+      <w:lvlText w:val=""/>
+      <w:lvlJc w:val="left"/>
+      <w:pPr>
+        <w:ind w:left="5760" w:hanging="360"/>
+      </w:pPr>
+      <w:rPr>
+        <w:rFonts w:ascii="Symbol" w:hAnsi="Symbol" w:hint="default"/>
+      </w:rPr>
+    </w:lvl>
+    <w:lvl w:ilvl="7" w:tplc="04090003" w:tentative="1">
+      <w:start w:val="1"/>
+      <w:numFmt w:val="bullet"/>
+      <w:lvlText w:val="o"/>
+      <w:lvlJc w:val="left"/>
+      <w:pPr>
+        <w:ind w:left="6480" w:hanging="360"/>
+      </w:pPr>
+      <w:rPr>
+        <w:rFonts w:ascii="Courier New" w:hAnsi="Courier New" w:cs="Courier New" w:hint="default"/>
+      </w:rPr>
+    </w:lvl>
+    <w:lvl w:ilvl="8" w:tplc="04090005" w:tentative="1">
+      <w:start w:val="1"/>
+      <w:numFmt w:val="bullet"/>
+      <w:lvlText w:val=""/>
+      <w:lvlJc w:val="left"/>
+      <w:pPr>
+        <w:ind w:left="7200" w:hanging="360"/>
+      </w:pPr>
+      <w:rPr>
+        <w:rFonts w:ascii="Wingdings" w:hAnsi="Wingdings" w:hint="default"/>
+      </w:rPr>
+    </w:lvl>
+  </w:abstractNum>
+  <w:abstractNum w:abstractNumId="6" w15:restartNumberingAfterBreak="0">
+    <w:nsid w:val="26164E6E"/>
+    <w:multiLevelType w:val="hybridMultilevel"/>
+    <w:tmpl w:val="DE0625A4"/>
+    <w:lvl w:ilvl="0" w:tplc="04090001">
+      <w:start w:val="1"/>
+      <w:numFmt w:val="bullet"/>
+      <w:lvlText w:val=""/>
+      <w:lvlJc w:val="left"/>
+      <w:pPr>
+        <w:ind w:left="1440" w:hanging="360"/>
+      </w:pPr>
+      <w:rPr>
+        <w:rFonts w:ascii="Symbol" w:hAnsi="Symbol" w:hint="default"/>
+      </w:rPr>
+    </w:lvl>
+    <w:lvl w:ilvl="1" w:tplc="04090003" w:tentative="1">
+      <w:start w:val="1"/>
+      <w:numFmt w:val="bullet"/>
+      <w:lvlText w:val="o"/>
+      <w:lvlJc w:val="left"/>
+      <w:pPr>
+        <w:ind w:left="2160" w:hanging="360"/>
+      </w:pPr>
+      <w:rPr>
+        <w:rFonts w:ascii="Courier New" w:hAnsi="Courier New" w:cs="Courier New" w:hint="default"/>
+      </w:rPr>
+    </w:lvl>
+    <w:lvl w:ilvl="2" w:tplc="04090005" w:tentative="1">
+      <w:start w:val="1"/>
+      <w:numFmt w:val="bullet"/>
+      <w:lvlText w:val=""/>
+      <w:lvlJc w:val="left"/>
+      <w:pPr>
+        <w:ind w:left="2880" w:hanging="360"/>
+      </w:pPr>
+      <w:rPr>
+        <w:rFonts w:ascii="Wingdings" w:hAnsi="Wingdings" w:hint="default"/>
+      </w:rPr>
+    </w:lvl>
+    <w:lvl w:ilvl="3" w:tplc="04090001" w:tentative="1">
+      <w:start w:val="1"/>
+      <w:numFmt w:val="bullet"/>
+      <w:lvlText w:val=""/>
+      <w:lvlJc w:val="left"/>
+      <w:pPr>
+        <w:ind w:left="3600" w:hanging="360"/>
+      </w:pPr>
+      <w:rPr>
+        <w:rFonts w:ascii="Symbol" w:hAnsi="Symbol" w:hint="default"/>
+      </w:rPr>
+    </w:lvl>
+    <w:lvl w:ilvl="4" w:tplc="04090003" w:tentative="1">
+      <w:start w:val="1"/>
+      <w:numFmt w:val="bullet"/>
+      <w:lvlText w:val="o"/>
+      <w:lvlJc w:val="left"/>
+      <w:pPr>
+        <w:ind w:left="4320" w:hanging="360"/>
+      </w:pPr>
+      <w:rPr>
+        <w:rFonts w:ascii="Courier New" w:hAnsi="Courier New" w:cs="Courier New" w:hint="default"/>
+      </w:rPr>
+    </w:lvl>
+    <w:lvl w:ilvl="5" w:tplc="04090005" w:tentative="1">
+      <w:start w:val="1"/>
+      <w:numFmt w:val="bullet"/>
+      <w:lvlText w:val=""/>
+      <w:lvlJc w:val="left"/>
+      <w:pPr>
+        <w:ind w:left="5040" w:hanging="360"/>
+      </w:pPr>
+      <w:rPr>
+        <w:rFonts w:ascii="Wingdings" w:hAnsi="Wingdings" w:hint="default"/>
+      </w:rPr>
+    </w:lvl>
+    <w:lvl w:ilvl="6" w:tplc="04090001" w:tentative="1">
+      <w:start w:val="1"/>
+      <w:numFmt w:val="bullet"/>
+      <w:lvlText w:val=""/>
+      <w:lvlJc w:val="left"/>
+      <w:pPr>
+        <w:ind w:left="5760" w:hanging="360"/>
+      </w:pPr>
+      <w:rPr>
+        <w:rFonts w:ascii="Symbol" w:hAnsi="Symbol" w:hint="default"/>
+      </w:rPr>
+    </w:lvl>
+    <w:lvl w:ilvl="7" w:tplc="04090003" w:tentative="1">
+      <w:start w:val="1"/>
+      <w:numFmt w:val="bullet"/>
+      <w:lvlText w:val="o"/>
+      <w:lvlJc w:val="left"/>
+      <w:pPr>
+        <w:ind w:left="6480" w:hanging="360"/>
+      </w:pPr>
+      <w:rPr>
+        <w:rFonts w:ascii="Courier New" w:hAnsi="Courier New" w:cs="Courier New" w:hint="default"/>
+      </w:rPr>
+    </w:lvl>
+    <w:lvl w:ilvl="8" w:tplc="04090005" w:tentative="1">
+      <w:start w:val="1"/>
+      <w:numFmt w:val="bullet"/>
+      <w:lvlText w:val=""/>
+      <w:lvlJc w:val="left"/>
+      <w:pPr>
+        <w:ind w:left="7200" w:hanging="360"/>
+      </w:pPr>
+      <w:rPr>
+        <w:rFonts w:ascii="Wingdings" w:hAnsi="Wingdings" w:hint="default"/>
+      </w:rPr>
+    </w:lvl>
+  </w:abstractNum>
+  <w:abstractNum w:abstractNumId="7" w15:restartNumberingAfterBreak="0">
     <w:nsid w:val="28DE7B4D"/>
     <w:multiLevelType w:val="hybridMultilevel"/>
     <w:tmpl w:val="3B8A9FFA"/>
@@ -4173,7 +6360,7 @@
       </w:rPr>
     </w:lvl>
   </w:abstractNum>
-  <w:abstractNum w:abstractNumId="3" w15:restartNumberingAfterBreak="0">
+  <w:abstractNum w:abstractNumId="8" w15:restartNumberingAfterBreak="0">
     <w:nsid w:val="2E5415E4"/>
     <w:multiLevelType w:val="hybridMultilevel"/>
     <w:tmpl w:val="045A3E4A"/>
@@ -4286,7 +6473,7 @@
       </w:rPr>
     </w:lvl>
   </w:abstractNum>
-  <w:abstractNum w:abstractNumId="4" w15:restartNumberingAfterBreak="0">
+  <w:abstractNum w:abstractNumId="9" w15:restartNumberingAfterBreak="0">
     <w:nsid w:val="352E697B"/>
     <w:multiLevelType w:val="hybridMultilevel"/>
     <w:tmpl w:val="B474363A"/>
@@ -4399,7 +6586,7 @@
       </w:rPr>
     </w:lvl>
   </w:abstractNum>
-  <w:abstractNum w:abstractNumId="5" w15:restartNumberingAfterBreak="0">
+  <w:abstractNum w:abstractNumId="10" w15:restartNumberingAfterBreak="0">
     <w:nsid w:val="36C44CF3"/>
     <w:multiLevelType w:val="hybridMultilevel"/>
     <w:tmpl w:val="BA6EB67C"/>
@@ -4512,7 +6699,7 @@
       </w:rPr>
     </w:lvl>
   </w:abstractNum>
-  <w:abstractNum w:abstractNumId="6" w15:restartNumberingAfterBreak="0">
+  <w:abstractNum w:abstractNumId="11" w15:restartNumberingAfterBreak="0">
     <w:nsid w:val="492D0D7D"/>
     <w:multiLevelType w:val="hybridMultilevel"/>
     <w:tmpl w:val="4CBE64B6"/>
@@ -4625,7 +6812,346 @@
       </w:rPr>
     </w:lvl>
   </w:abstractNum>
-  <w:abstractNum w:abstractNumId="7" w15:restartNumberingAfterBreak="0">
+  <w:abstractNum w:abstractNumId="12" w15:restartNumberingAfterBreak="0">
+    <w:nsid w:val="4D6435D8"/>
+    <w:multiLevelType w:val="hybridMultilevel"/>
+    <w:tmpl w:val="C378482C"/>
+    <w:lvl w:ilvl="0" w:tplc="04090001">
+      <w:start w:val="1"/>
+      <w:numFmt w:val="bullet"/>
+      <w:lvlText w:val=""/>
+      <w:lvlJc w:val="left"/>
+      <w:pPr>
+        <w:ind w:left="1440" w:hanging="360"/>
+      </w:pPr>
+      <w:rPr>
+        <w:rFonts w:ascii="Symbol" w:hAnsi="Symbol" w:hint="default"/>
+      </w:rPr>
+    </w:lvl>
+    <w:lvl w:ilvl="1" w:tplc="04090003" w:tentative="1">
+      <w:start w:val="1"/>
+      <w:numFmt w:val="bullet"/>
+      <w:lvlText w:val="o"/>
+      <w:lvlJc w:val="left"/>
+      <w:pPr>
+        <w:ind w:left="2160" w:hanging="360"/>
+      </w:pPr>
+      <w:rPr>
+        <w:rFonts w:ascii="Courier New" w:hAnsi="Courier New" w:cs="Courier New" w:hint="default"/>
+      </w:rPr>
+    </w:lvl>
+    <w:lvl w:ilvl="2" w:tplc="04090005" w:tentative="1">
+      <w:start w:val="1"/>
+      <w:numFmt w:val="bullet"/>
+      <w:lvlText w:val=""/>
+      <w:lvlJc w:val="left"/>
+      <w:pPr>
+        <w:ind w:left="2880" w:hanging="360"/>
+      </w:pPr>
+      <w:rPr>
+        <w:rFonts w:ascii="Wingdings" w:hAnsi="Wingdings" w:hint="default"/>
+      </w:rPr>
+    </w:lvl>
+    <w:lvl w:ilvl="3" w:tplc="04090001" w:tentative="1">
+      <w:start w:val="1"/>
+      <w:numFmt w:val="bullet"/>
+      <w:lvlText w:val=""/>
+      <w:lvlJc w:val="left"/>
+      <w:pPr>
+        <w:ind w:left="3600" w:hanging="360"/>
+      </w:pPr>
+      <w:rPr>
+        <w:rFonts w:ascii="Symbol" w:hAnsi="Symbol" w:hint="default"/>
+      </w:rPr>
+    </w:lvl>
+    <w:lvl w:ilvl="4" w:tplc="04090003" w:tentative="1">
+      <w:start w:val="1"/>
+      <w:numFmt w:val="bullet"/>
+      <w:lvlText w:val="o"/>
+      <w:lvlJc w:val="left"/>
+      <w:pPr>
+        <w:ind w:left="4320" w:hanging="360"/>
+      </w:pPr>
+      <w:rPr>
+        <w:rFonts w:ascii="Courier New" w:hAnsi="Courier New" w:cs="Courier New" w:hint="default"/>
+      </w:rPr>
+    </w:lvl>
+    <w:lvl w:ilvl="5" w:tplc="04090005" w:tentative="1">
+      <w:start w:val="1"/>
+      <w:numFmt w:val="bullet"/>
+      <w:lvlText w:val=""/>
+      <w:lvlJc w:val="left"/>
+      <w:pPr>
+        <w:ind w:left="5040" w:hanging="360"/>
+      </w:pPr>
+      <w:rPr>
+        <w:rFonts w:ascii="Wingdings" w:hAnsi="Wingdings" w:hint="default"/>
+      </w:rPr>
+    </w:lvl>
+    <w:lvl w:ilvl="6" w:tplc="04090001" w:tentative="1">
+      <w:start w:val="1"/>
+      <w:numFmt w:val="bullet"/>
+      <w:lvlText w:val=""/>
+      <w:lvlJc w:val="left"/>
+      <w:pPr>
+        <w:ind w:left="5760" w:hanging="360"/>
+      </w:pPr>
+      <w:rPr>
+        <w:rFonts w:ascii="Symbol" w:hAnsi="Symbol" w:hint="default"/>
+      </w:rPr>
+    </w:lvl>
+    <w:lvl w:ilvl="7" w:tplc="04090003" w:tentative="1">
+      <w:start w:val="1"/>
+      <w:numFmt w:val="bullet"/>
+      <w:lvlText w:val="o"/>
+      <w:lvlJc w:val="left"/>
+      <w:pPr>
+        <w:ind w:left="6480" w:hanging="360"/>
+      </w:pPr>
+      <w:rPr>
+        <w:rFonts w:ascii="Courier New" w:hAnsi="Courier New" w:cs="Courier New" w:hint="default"/>
+      </w:rPr>
+    </w:lvl>
+    <w:lvl w:ilvl="8" w:tplc="04090005" w:tentative="1">
+      <w:start w:val="1"/>
+      <w:numFmt w:val="bullet"/>
+      <w:lvlText w:val=""/>
+      <w:lvlJc w:val="left"/>
+      <w:pPr>
+        <w:ind w:left="7200" w:hanging="360"/>
+      </w:pPr>
+      <w:rPr>
+        <w:rFonts w:ascii="Wingdings" w:hAnsi="Wingdings" w:hint="default"/>
+      </w:rPr>
+    </w:lvl>
+  </w:abstractNum>
+  <w:abstractNum w:abstractNumId="13" w15:restartNumberingAfterBreak="0">
+    <w:nsid w:val="5C8E7DE7"/>
+    <w:multiLevelType w:val="hybridMultilevel"/>
+    <w:tmpl w:val="A686007C"/>
+    <w:lvl w:ilvl="0" w:tplc="04090001">
+      <w:start w:val="1"/>
+      <w:numFmt w:val="bullet"/>
+      <w:lvlText w:val=""/>
+      <w:lvlJc w:val="left"/>
+      <w:pPr>
+        <w:ind w:left="1080" w:hanging="360"/>
+      </w:pPr>
+      <w:rPr>
+        <w:rFonts w:ascii="Symbol" w:hAnsi="Symbol" w:hint="default"/>
+      </w:rPr>
+    </w:lvl>
+    <w:lvl w:ilvl="1" w:tplc="04090003" w:tentative="1">
+      <w:start w:val="1"/>
+      <w:numFmt w:val="bullet"/>
+      <w:lvlText w:val="o"/>
+      <w:lvlJc w:val="left"/>
+      <w:pPr>
+        <w:ind w:left="1800" w:hanging="360"/>
+      </w:pPr>
+      <w:rPr>
+        <w:rFonts w:ascii="Courier New" w:hAnsi="Courier New" w:cs="Courier New" w:hint="default"/>
+      </w:rPr>
+    </w:lvl>
+    <w:lvl w:ilvl="2" w:tplc="04090005" w:tentative="1">
+      <w:start w:val="1"/>
+      <w:numFmt w:val="bullet"/>
+      <w:lvlText w:val=""/>
+      <w:lvlJc w:val="left"/>
+      <w:pPr>
+        <w:ind w:left="2520" w:hanging="360"/>
+      </w:pPr>
+      <w:rPr>
+        <w:rFonts w:ascii="Wingdings" w:hAnsi="Wingdings" w:hint="default"/>
+      </w:rPr>
+    </w:lvl>
+    <w:lvl w:ilvl="3" w:tplc="04090001" w:tentative="1">
+      <w:start w:val="1"/>
+      <w:numFmt w:val="bullet"/>
+      <w:lvlText w:val=""/>
+      <w:lvlJc w:val="left"/>
+      <w:pPr>
+        <w:ind w:left="3240" w:hanging="360"/>
+      </w:pPr>
+      <w:rPr>
+        <w:rFonts w:ascii="Symbol" w:hAnsi="Symbol" w:hint="default"/>
+      </w:rPr>
+    </w:lvl>
+    <w:lvl w:ilvl="4" w:tplc="04090003" w:tentative="1">
+      <w:start w:val="1"/>
+      <w:numFmt w:val="bullet"/>
+      <w:lvlText w:val="o"/>
+      <w:lvlJc w:val="left"/>
+      <w:pPr>
+        <w:ind w:left="3960" w:hanging="360"/>
+      </w:pPr>
+      <w:rPr>
+        <w:rFonts w:ascii="Courier New" w:hAnsi="Courier New" w:cs="Courier New" w:hint="default"/>
+      </w:rPr>
+    </w:lvl>
+    <w:lvl w:ilvl="5" w:tplc="04090005" w:tentative="1">
+      <w:start w:val="1"/>
+      <w:numFmt w:val="bullet"/>
+      <w:lvlText w:val=""/>
+      <w:lvlJc w:val="left"/>
+      <w:pPr>
+        <w:ind w:left="4680" w:hanging="360"/>
+      </w:pPr>
+      <w:rPr>
+        <w:rFonts w:ascii="Wingdings" w:hAnsi="Wingdings" w:hint="default"/>
+      </w:rPr>
+    </w:lvl>
+    <w:lvl w:ilvl="6" w:tplc="04090001" w:tentative="1">
+      <w:start w:val="1"/>
+      <w:numFmt w:val="bullet"/>
+      <w:lvlText w:val=""/>
+      <w:lvlJc w:val="left"/>
+      <w:pPr>
+        <w:ind w:left="5400" w:hanging="360"/>
+      </w:pPr>
+      <w:rPr>
+        <w:rFonts w:ascii="Symbol" w:hAnsi="Symbol" w:hint="default"/>
+      </w:rPr>
+    </w:lvl>
+    <w:lvl w:ilvl="7" w:tplc="04090003" w:tentative="1">
+      <w:start w:val="1"/>
+      <w:numFmt w:val="bullet"/>
+      <w:lvlText w:val="o"/>
+      <w:lvlJc w:val="left"/>
+      <w:pPr>
+        <w:ind w:left="6120" w:hanging="360"/>
+      </w:pPr>
+      <w:rPr>
+        <w:rFonts w:ascii="Courier New" w:hAnsi="Courier New" w:cs="Courier New" w:hint="default"/>
+      </w:rPr>
+    </w:lvl>
+    <w:lvl w:ilvl="8" w:tplc="04090005" w:tentative="1">
+      <w:start w:val="1"/>
+      <w:numFmt w:val="bullet"/>
+      <w:lvlText w:val=""/>
+      <w:lvlJc w:val="left"/>
+      <w:pPr>
+        <w:ind w:left="6840" w:hanging="360"/>
+      </w:pPr>
+      <w:rPr>
+        <w:rFonts w:ascii="Wingdings" w:hAnsi="Wingdings" w:hint="default"/>
+      </w:rPr>
+    </w:lvl>
+  </w:abstractNum>
+  <w:abstractNum w:abstractNumId="14" w15:restartNumberingAfterBreak="0">
+    <w:nsid w:val="6B79497E"/>
+    <w:multiLevelType w:val="hybridMultilevel"/>
+    <w:tmpl w:val="6AE2CA10"/>
+    <w:lvl w:ilvl="0" w:tplc="04090001">
+      <w:start w:val="1"/>
+      <w:numFmt w:val="bullet"/>
+      <w:lvlText w:val=""/>
+      <w:lvlJc w:val="left"/>
+      <w:pPr>
+        <w:ind w:left="1440" w:hanging="360"/>
+      </w:pPr>
+      <w:rPr>
+        <w:rFonts w:ascii="Symbol" w:hAnsi="Symbol" w:hint="default"/>
+      </w:rPr>
+    </w:lvl>
+    <w:lvl w:ilvl="1" w:tplc="04090003" w:tentative="1">
+      <w:start w:val="1"/>
+      <w:numFmt w:val="bullet"/>
+      <w:lvlText w:val="o"/>
+      <w:lvlJc w:val="left"/>
+      <w:pPr>
+        <w:ind w:left="2160" w:hanging="360"/>
+      </w:pPr>
+      <w:rPr>
+        <w:rFonts w:ascii="Courier New" w:hAnsi="Courier New" w:cs="Courier New" w:hint="default"/>
+      </w:rPr>
+    </w:lvl>
+    <w:lvl w:ilvl="2" w:tplc="04090005" w:tentative="1">
+      <w:start w:val="1"/>
+      <w:numFmt w:val="bullet"/>
+      <w:lvlText w:val=""/>
+      <w:lvlJc w:val="left"/>
+      <w:pPr>
+        <w:ind w:left="2880" w:hanging="360"/>
+      </w:pPr>
+      <w:rPr>
+        <w:rFonts w:ascii="Wingdings" w:hAnsi="Wingdings" w:hint="default"/>
+      </w:rPr>
+    </w:lvl>
+    <w:lvl w:ilvl="3" w:tplc="04090001" w:tentative="1">
+      <w:start w:val="1"/>
+      <w:numFmt w:val="bullet"/>
+      <w:lvlText w:val=""/>
+      <w:lvlJc w:val="left"/>
+      <w:pPr>
+        <w:ind w:left="3600" w:hanging="360"/>
+      </w:pPr>
+      <w:rPr>
+        <w:rFonts w:ascii="Symbol" w:hAnsi="Symbol" w:hint="default"/>
+      </w:rPr>
+    </w:lvl>
+    <w:lvl w:ilvl="4" w:tplc="04090003" w:tentative="1">
+      <w:start w:val="1"/>
+      <w:numFmt w:val="bullet"/>
+      <w:lvlText w:val="o"/>
+      <w:lvlJc w:val="left"/>
+      <w:pPr>
+        <w:ind w:left="4320" w:hanging="360"/>
+      </w:pPr>
+      <w:rPr>
+        <w:rFonts w:ascii="Courier New" w:hAnsi="Courier New" w:cs="Courier New" w:hint="default"/>
+      </w:rPr>
+    </w:lvl>
+    <w:lvl w:ilvl="5" w:tplc="04090005" w:tentative="1">
+      <w:start w:val="1"/>
+      <w:numFmt w:val="bullet"/>
+      <w:lvlText w:val=""/>
+      <w:lvlJc w:val="left"/>
+      <w:pPr>
+        <w:ind w:left="5040" w:hanging="360"/>
+      </w:pPr>
+      <w:rPr>
+        <w:rFonts w:ascii="Wingdings" w:hAnsi="Wingdings" w:hint="default"/>
+      </w:rPr>
+    </w:lvl>
+    <w:lvl w:ilvl="6" w:tplc="04090001" w:tentative="1">
+      <w:start w:val="1"/>
+      <w:numFmt w:val="bullet"/>
+      <w:lvlText w:val=""/>
+      <w:lvlJc w:val="left"/>
+      <w:pPr>
+        <w:ind w:left="5760" w:hanging="360"/>
+      </w:pPr>
+      <w:rPr>
+        <w:rFonts w:ascii="Symbol" w:hAnsi="Symbol" w:hint="default"/>
+      </w:rPr>
+    </w:lvl>
+    <w:lvl w:ilvl="7" w:tplc="04090003" w:tentative="1">
+      <w:start w:val="1"/>
+      <w:numFmt w:val="bullet"/>
+      <w:lvlText w:val="o"/>
+      <w:lvlJc w:val="left"/>
+      <w:pPr>
+        <w:ind w:left="6480" w:hanging="360"/>
+      </w:pPr>
+      <w:rPr>
+        <w:rFonts w:ascii="Courier New" w:hAnsi="Courier New" w:cs="Courier New" w:hint="default"/>
+      </w:rPr>
+    </w:lvl>
+    <w:lvl w:ilvl="8" w:tplc="04090005" w:tentative="1">
+      <w:start w:val="1"/>
+      <w:numFmt w:val="bullet"/>
+      <w:lvlText w:val=""/>
+      <w:lvlJc w:val="left"/>
+      <w:pPr>
+        <w:ind w:left="7200" w:hanging="360"/>
+      </w:pPr>
+      <w:rPr>
+        <w:rFonts w:ascii="Wingdings" w:hAnsi="Wingdings" w:hint="default"/>
+      </w:rPr>
+    </w:lvl>
+  </w:abstractNum>
+  <w:abstractNum w:abstractNumId="15" w15:restartNumberingAfterBreak="0">
     <w:nsid w:val="6E7D02AB"/>
     <w:multiLevelType w:val="hybridMultilevel"/>
     <w:tmpl w:val="95B23158"/>
@@ -4738,7 +7264,97 @@
       </w:rPr>
     </w:lvl>
   </w:abstractNum>
-  <w:abstractNum w:abstractNumId="8" w15:restartNumberingAfterBreak="0">
+  <w:abstractNum w:abstractNumId="16" w15:restartNumberingAfterBreak="0">
+    <w:nsid w:val="7EDA36E8"/>
+    <w:multiLevelType w:val="hybridMultilevel"/>
+    <w:tmpl w:val="32740468"/>
+    <w:lvl w:ilvl="0" w:tplc="8250A01C">
+      <w:start w:val="1"/>
+      <w:numFmt w:val="decimal"/>
+      <w:lvlText w:val="%1."/>
+      <w:lvlJc w:val="left"/>
+      <w:pPr>
+        <w:ind w:left="720" w:hanging="360"/>
+      </w:pPr>
+      <w:rPr>
+        <w:rFonts w:cs="Arial"/>
+        <w:b w:val="0"/>
+      </w:rPr>
+    </w:lvl>
+    <w:lvl w:ilvl="1" w:tplc="04090019">
+      <w:start w:val="1"/>
+      <w:numFmt w:val="lowerLetter"/>
+      <w:lvlText w:val="%2."/>
+      <w:lvlJc w:val="left"/>
+      <w:pPr>
+        <w:ind w:left="1440" w:hanging="360"/>
+      </w:pPr>
+    </w:lvl>
+    <w:lvl w:ilvl="2" w:tplc="0409001B">
+      <w:start w:val="1"/>
+      <w:numFmt w:val="lowerRoman"/>
+      <w:lvlText w:val="%3."/>
+      <w:lvlJc w:val="right"/>
+      <w:pPr>
+        <w:ind w:left="2160" w:hanging="180"/>
+      </w:pPr>
+    </w:lvl>
+    <w:lvl w:ilvl="3" w:tplc="0409000F">
+      <w:start w:val="1"/>
+      <w:numFmt w:val="decimal"/>
+      <w:lvlText w:val="%4."/>
+      <w:lvlJc w:val="left"/>
+      <w:pPr>
+        <w:ind w:left="2880" w:hanging="360"/>
+      </w:pPr>
+    </w:lvl>
+    <w:lvl w:ilvl="4" w:tplc="04090019">
+      <w:start w:val="1"/>
+      <w:numFmt w:val="lowerLetter"/>
+      <w:lvlText w:val="%5."/>
+      <w:lvlJc w:val="left"/>
+      <w:pPr>
+        <w:ind w:left="3600" w:hanging="360"/>
+      </w:pPr>
+    </w:lvl>
+    <w:lvl w:ilvl="5" w:tplc="0409001B">
+      <w:start w:val="1"/>
+      <w:numFmt w:val="lowerRoman"/>
+      <w:lvlText w:val="%6."/>
+      <w:lvlJc w:val="right"/>
+      <w:pPr>
+        <w:ind w:left="4320" w:hanging="180"/>
+      </w:pPr>
+    </w:lvl>
+    <w:lvl w:ilvl="6" w:tplc="0409000F">
+      <w:start w:val="1"/>
+      <w:numFmt w:val="decimal"/>
+      <w:lvlText w:val="%7."/>
+      <w:lvlJc w:val="left"/>
+      <w:pPr>
+        <w:ind w:left="5040" w:hanging="360"/>
+      </w:pPr>
+    </w:lvl>
+    <w:lvl w:ilvl="7" w:tplc="04090019">
+      <w:start w:val="1"/>
+      <w:numFmt w:val="lowerLetter"/>
+      <w:lvlText w:val="%8."/>
+      <w:lvlJc w:val="left"/>
+      <w:pPr>
+        <w:ind w:left="5760" w:hanging="360"/>
+      </w:pPr>
+    </w:lvl>
+    <w:lvl w:ilvl="8" w:tplc="0409001B">
+      <w:start w:val="1"/>
+      <w:numFmt w:val="lowerRoman"/>
+      <w:lvlText w:val="%9."/>
+      <w:lvlJc w:val="right"/>
+      <w:pPr>
+        <w:ind w:left="6480" w:hanging="180"/>
+      </w:pPr>
+    </w:lvl>
+  </w:abstractNum>
+  <w:abstractNum w:abstractNumId="17" w15:restartNumberingAfterBreak="0">
     <w:nsid w:val="7F4E2B81"/>
     <w:multiLevelType w:val="hybridMultilevel"/>
     <w:tmpl w:val="45D09298"/>
@@ -4852,58 +7468,115 @@
     </w:lvl>
   </w:abstractNum>
   <w:num w:numId="1">
+    <w:abstractNumId w:val="9"/>
+  </w:num>
+  <w:num w:numId="2">
+    <w:abstractNumId w:val="8"/>
+  </w:num>
+  <w:num w:numId="3">
+    <w:abstractNumId w:val="15"/>
+  </w:num>
+  <w:num w:numId="4">
     <w:abstractNumId w:val="4"/>
   </w:num>
-  <w:num w:numId="2">
+  <w:num w:numId="5">
+    <w:abstractNumId w:val="4"/>
+  </w:num>
+  <w:num w:numId="6">
+    <w:abstractNumId w:val="4"/>
+  </w:num>
+  <w:num w:numId="7">
+    <w:abstractNumId w:val="4"/>
+  </w:num>
+  <w:num w:numId="8">
+    <w:abstractNumId w:val="4"/>
+  </w:num>
+  <w:num w:numId="9">
+    <w:abstractNumId w:val="4"/>
+  </w:num>
+  <w:num w:numId="10">
+    <w:abstractNumId w:val="4"/>
+  </w:num>
+  <w:num w:numId="11">
+    <w:abstractNumId w:val="4"/>
+  </w:num>
+  <w:num w:numId="12">
+    <w:abstractNumId w:val="4"/>
+  </w:num>
+  <w:num w:numId="13">
+    <w:abstractNumId w:val="4"/>
+  </w:num>
+  <w:num w:numId="14">
+    <w:abstractNumId w:val="1"/>
+  </w:num>
+  <w:num w:numId="15">
+    <w:abstractNumId w:val="17"/>
+  </w:num>
+  <w:num w:numId="16">
+    <w:abstractNumId w:val="11"/>
+  </w:num>
+  <w:num w:numId="17">
+    <w:abstractNumId w:val="7"/>
+  </w:num>
+  <w:num w:numId="18">
+    <w:abstractNumId w:val="10"/>
+  </w:num>
+  <w:num w:numId="19">
+    <w:abstractNumId w:val="16"/>
+    <w:lvlOverride w:ilvl="0">
+      <w:startOverride w:val="1"/>
+    </w:lvlOverride>
+    <w:lvlOverride w:ilvl="1">
+      <w:startOverride w:val="1"/>
+    </w:lvlOverride>
+    <w:lvlOverride w:ilvl="2">
+      <w:startOverride w:val="1"/>
+    </w:lvlOverride>
+    <w:lvlOverride w:ilvl="3">
+      <w:startOverride w:val="1"/>
+    </w:lvlOverride>
+    <w:lvlOverride w:ilvl="4">
+      <w:startOverride w:val="1"/>
+    </w:lvlOverride>
+    <w:lvlOverride w:ilvl="5">
+      <w:startOverride w:val="1"/>
+    </w:lvlOverride>
+    <w:lvlOverride w:ilvl="6">
+      <w:startOverride w:val="1"/>
+    </w:lvlOverride>
+    <w:lvlOverride w:ilvl="7">
+      <w:startOverride w:val="1"/>
+    </w:lvlOverride>
+    <w:lvlOverride w:ilvl="8">
+      <w:startOverride w:val="1"/>
+    </w:lvlOverride>
+  </w:num>
+  <w:num w:numId="20">
+    <w:abstractNumId w:val="16"/>
+  </w:num>
+  <w:num w:numId="21">
+    <w:abstractNumId w:val="12"/>
+  </w:num>
+  <w:num w:numId="22">
+    <w:abstractNumId w:val="0"/>
+  </w:num>
+  <w:num w:numId="23">
+    <w:abstractNumId w:val="5"/>
+  </w:num>
+  <w:num w:numId="24">
     <w:abstractNumId w:val="3"/>
   </w:num>
-  <w:num w:numId="3">
-    <w:abstractNumId w:val="7"/>
+  <w:num w:numId="25">
+    <w:abstractNumId w:val="2"/>
   </w:num>
-  <w:num w:numId="4">
-    <w:abstractNumId w:val="1"/>
+  <w:num w:numId="26">
+    <w:abstractNumId w:val="13"/>
   </w:num>
-  <w:num w:numId="5">
-    <w:abstractNumId w:val="1"/>
-  </w:num>
-  <w:num w:numId="6">
-    <w:abstractNumId w:val="1"/>
-  </w:num>
-  <w:num w:numId="7">
-    <w:abstractNumId w:val="1"/>
-  </w:num>
-  <w:num w:numId="8">
-    <w:abstractNumId w:val="1"/>
-  </w:num>
-  <w:num w:numId="9">
-    <w:abstractNumId w:val="1"/>
-  </w:num>
-  <w:num w:numId="10">
-    <w:abstractNumId w:val="1"/>
-  </w:num>
-  <w:num w:numId="11">
-    <w:abstractNumId w:val="1"/>
-  </w:num>
-  <w:num w:numId="12">
-    <w:abstractNumId w:val="1"/>
-  </w:num>
-  <w:num w:numId="13">
-    <w:abstractNumId w:val="1"/>
-  </w:num>
-  <w:num w:numId="14">
-    <w:abstractNumId w:val="0"/>
-  </w:num>
-  <w:num w:numId="15">
-    <w:abstractNumId w:val="8"/>
-  </w:num>
-  <w:num w:numId="16">
+  <w:num w:numId="27">
     <w:abstractNumId w:val="6"/>
   </w:num>
-  <w:num w:numId="17">
-    <w:abstractNumId w:val="2"/>
-  </w:num>
-  <w:num w:numId="18">
-    <w:abstractNumId w:val="5"/>
+  <w:num w:numId="28">
+    <w:abstractNumId w:val="14"/>
   </w:num>
 </w:numbering>
 </file>
@@ -6068,6 +8741,50 @@
       <w:ind w:left="220"/>
     </w:pPr>
   </w:style>
+  <w:style w:type="paragraph" w:styleId="Header">
+    <w:name w:val="header"/>
+    <w:basedOn w:val="Normal"/>
+    <w:link w:val="HeaderChar"/>
+    <w:uiPriority w:val="99"/>
+    <w:unhideWhenUsed/>
+    <w:rsid w:val="00831EDC"/>
+    <w:pPr>
+      <w:tabs>
+        <w:tab w:val="center" w:pos="4680"/>
+        <w:tab w:val="right" w:pos="9360"/>
+      </w:tabs>
+      <w:spacing w:after="0" w:line="240" w:lineRule="auto"/>
+    </w:pPr>
+  </w:style>
+  <w:style w:type="character" w:customStyle="1" w:styleId="HeaderChar">
+    <w:name w:val="Header Char"/>
+    <w:basedOn w:val="DefaultParagraphFont"/>
+    <w:link w:val="Header"/>
+    <w:uiPriority w:val="99"/>
+    <w:rsid w:val="00831EDC"/>
+  </w:style>
+  <w:style w:type="paragraph" w:styleId="Footer">
+    <w:name w:val="footer"/>
+    <w:basedOn w:val="Normal"/>
+    <w:link w:val="FooterChar"/>
+    <w:uiPriority w:val="99"/>
+    <w:unhideWhenUsed/>
+    <w:rsid w:val="00831EDC"/>
+    <w:pPr>
+      <w:tabs>
+        <w:tab w:val="center" w:pos="4680"/>
+        <w:tab w:val="right" w:pos="9360"/>
+      </w:tabs>
+      <w:spacing w:after="0" w:line="240" w:lineRule="auto"/>
+    </w:pPr>
+  </w:style>
+  <w:style w:type="character" w:customStyle="1" w:styleId="FooterChar">
+    <w:name w:val="Footer Char"/>
+    <w:basedOn w:val="DefaultParagraphFont"/>
+    <w:link w:val="Footer"/>
+    <w:uiPriority w:val="99"/>
+    <w:rsid w:val="00831EDC"/>
+  </w:style>
 </w:styles>
 </file>
 

</xml_diff>